<commit_message>
Added on to the general info based on the footer content
Also added on to the participants info
</commit_message>
<xml_diff>
--- a/Thyroid-SPOT Handover Document.docx
+++ b/Thyroid-SPOT Handover Document.docx
@@ -1,6 +1,6 @@
 
 <file path=word/document.xml><?xml version="1.0" encoding="utf-8"?>
-<w:document xmlns:wpc="http://schemas.microsoft.com/office/word/2010/wordprocessingCanvas" xmlns:cx="http://schemas.microsoft.com/office/drawing/2014/chartex" xmlns:cx1="http://schemas.microsoft.com/office/drawing/2015/9/8/chartex" xmlns:cx2="http://schemas.microsoft.com/office/drawing/2015/10/21/chartex" xmlns:cx3="http://schemas.microsoft.com/office/drawing/2016/5/9/chartex" xmlns:cx4="http://schemas.microsoft.com/office/drawing/2016/5/10/chartex" xmlns:cx5="http://schemas.microsoft.com/office/drawing/2016/5/11/chartex" xmlns:cx6="http://schemas.microsoft.com/office/drawing/2016/5/12/chartex" xmlns:cx7="http://schemas.microsoft.com/office/drawing/2016/5/13/chartex" xmlns:cx8="http://schemas.microsoft.com/office/drawing/2016/5/14/chartex" xmlns:mc="http://schemas.openxmlformats.org/markup-compatibility/2006" xmlns:aink="http://schemas.microsoft.com/office/drawing/2016/ink" xmlns:am3d="http://schemas.microsoft.com/office/drawing/2017/model3d" xmlns:o="urn:schemas-microsoft-com:office:office" xmlns:r="http://schemas.openxmlformats.org/officeDocument/2006/relationships" xmlns:m="http://schemas.openxmlformats.org/officeDocument/2006/math" xmlns:v="urn:schemas-microsoft-com:vml" xmlns:wp14="http://schemas.microsoft.com/office/word/2010/wordprocessingDrawing" xmlns:wp="http://schemas.openxmlformats.org/drawingml/2006/wordprocessingDrawing" xmlns:w10="urn:schemas-microsoft-com:office:word" xmlns:w="http://schemas.openxmlformats.org/wordprocessingml/2006/main" xmlns:w14="http://schemas.microsoft.com/office/word/2010/wordml" xmlns:w15="http://schemas.microsoft.com/office/word/2012/wordml" xmlns:w16cid="http://schemas.microsoft.com/office/word/2016/wordml/cid" xmlns:w16se="http://schemas.microsoft.com/office/word/2015/wordml/symex" xmlns:wpg="http://schemas.microsoft.com/office/word/2010/wordprocessingGroup" xmlns:wpi="http://schemas.microsoft.com/office/word/2010/wordprocessingInk" xmlns:wne="http://schemas.microsoft.com/office/word/2006/wordml" xmlns:wps="http://schemas.microsoft.com/office/word/2010/wordprocessingShape" mc:Ignorable="w14 w15 w16se w16cid wp14">
+<w:document xmlns:wpc="http://schemas.microsoft.com/office/word/2010/wordprocessingCanvas" xmlns:cx="http://schemas.microsoft.com/office/drawing/2014/chartex" xmlns:cx1="http://schemas.microsoft.com/office/drawing/2015/9/8/chartex" xmlns:cx2="http://schemas.microsoft.com/office/drawing/2015/10/21/chartex" xmlns:cx3="http://schemas.microsoft.com/office/drawing/2016/5/9/chartex" xmlns:cx4="http://schemas.microsoft.com/office/drawing/2016/5/10/chartex" xmlns:cx5="http://schemas.microsoft.com/office/drawing/2016/5/11/chartex" xmlns:cx6="http://schemas.microsoft.com/office/drawing/2016/5/12/chartex" xmlns:cx7="http://schemas.microsoft.com/office/drawing/2016/5/13/chartex" xmlns:cx8="http://schemas.microsoft.com/office/drawing/2016/5/14/chartex" xmlns:mc="http://schemas.openxmlformats.org/markup-compatibility/2006" xmlns:aink="http://schemas.microsoft.com/office/drawing/2016/ink" xmlns:am3d="http://schemas.microsoft.com/office/drawing/2017/model3d" xmlns:o="urn:schemas-microsoft-com:office:office" xmlns:r="http://schemas.openxmlformats.org/officeDocument/2006/relationships" xmlns:m="http://schemas.openxmlformats.org/officeDocument/2006/math" xmlns:v="urn:schemas-microsoft-com:vml" xmlns:wp14="http://schemas.microsoft.com/office/word/2010/wordprocessingDrawing" xmlns:wp="http://schemas.openxmlformats.org/drawingml/2006/wordprocessingDrawing" xmlns:w10="urn:schemas-microsoft-com:office:word" xmlns:w="http://schemas.openxmlformats.org/wordprocessingml/2006/main" xmlns:w14="http://schemas.microsoft.com/office/word/2010/wordml" xmlns:w15="http://schemas.microsoft.com/office/word/2012/wordml" xmlns:w16cex="http://schemas.microsoft.com/office/word/2018/wordml/cex" xmlns:w16cid="http://schemas.microsoft.com/office/word/2016/wordml/cid" xmlns:w16="http://schemas.microsoft.com/office/word/2018/wordml" xmlns:w16se="http://schemas.microsoft.com/office/word/2015/wordml/symex" xmlns:wpg="http://schemas.microsoft.com/office/word/2010/wordprocessingGroup" xmlns:wpi="http://schemas.microsoft.com/office/word/2010/wordprocessingInk" xmlns:wne="http://schemas.microsoft.com/office/word/2006/wordml" xmlns:wps="http://schemas.microsoft.com/office/word/2010/wordprocessingShape" mc:Ignorable="w14 w15 w16se w16cid w16 w16cex wp14">
   <w:body>
     <w:p>
       <w:pPr>
@@ -51,19 +51,18 @@
       </w:r>
     </w:p>
     <w:p/>
-    <w:p>
-      <w:bookmarkStart w:id="0" w:name="_GoBack"/>
-      <w:bookmarkEnd w:id="0"/>
-    </w:p>
+    <w:p/>
     <w:p/>
     <w:sdt>
       <w:sdtPr>
         <w:rPr>
+          <w:rFonts w:ascii="Times New Roman" w:eastAsiaTheme="minorHAnsi" w:hAnsi="Times New Roman" w:cstheme="minorBidi"/>
           <w:b/>
           <w:bCs/>
           <w:color w:val="auto"/>
           <w:sz w:val="36"/>
           <w:szCs w:val="36"/>
+          <w:lang w:val="en-SG"/>
         </w:rPr>
         <w:id w:val="-931281613"/>
         <w:docPartObj>
@@ -73,11 +72,9 @@
       </w:sdtPr>
       <w:sdtEndPr>
         <w:rPr>
-          <w:rFonts w:ascii="Times New Roman" w:eastAsiaTheme="minorHAnsi" w:hAnsi="Times New Roman" w:cstheme="minorBidi"/>
           <w:noProof/>
           <w:sz w:val="24"/>
           <w:szCs w:val="22"/>
-          <w:lang w:val="en-SG"/>
         </w:rPr>
       </w:sdtEndPr>
       <w:sdtContent>
@@ -863,12 +860,12 @@
         <w:pStyle w:val="Heading1"/>
         <w:spacing w:before="0"/>
       </w:pPr>
-      <w:bookmarkStart w:id="1" w:name="_Toc51867255"/>
+      <w:bookmarkStart w:id="0" w:name="_Toc51867255"/>
       <w:r>
         <w:lastRenderedPageBreak/>
         <w:t>1. General Information</w:t>
       </w:r>
-      <w:bookmarkEnd w:id="1"/>
+      <w:bookmarkEnd w:id="0"/>
     </w:p>
     <w:p/>
     <w:p>
@@ -876,11 +873,227 @@
         <w:pStyle w:val="Heading2"/>
         <w:spacing w:before="0"/>
       </w:pPr>
-      <w:bookmarkStart w:id="2" w:name="_Toc51867256"/>
+      <w:bookmarkStart w:id="1" w:name="_Toc51867256"/>
       <w:r>
         <w:t>a) Project Overview</w:t>
       </w:r>
-      <w:bookmarkEnd w:id="2"/>
+      <w:bookmarkEnd w:id="1"/>
+    </w:p>
+    <w:p>
+      <w:pPr>
+        <w:spacing w:before="240" w:after="240" w:line="240" w:lineRule="auto"/>
+        <w:rPr>
+          <w:rFonts w:ascii="Arial" w:eastAsia="Times New Roman" w:hAnsi="Arial" w:cs="Arial"/>
+          <w:b/>
+          <w:bCs/>
+          <w:color w:val="000000"/>
+          <w:sz w:val="22"/>
+          <w:lang w:eastAsia="zh-CN"/>
+        </w:rPr>
+      </w:pPr>
+      <w:r>
+        <w:rPr>
+          <w:rFonts w:ascii="Arial" w:eastAsia="Times New Roman" w:hAnsi="Arial" w:cs="Arial"/>
+          <w:b/>
+          <w:bCs/>
+          <w:color w:val="000000"/>
+          <w:sz w:val="22"/>
+          <w:lang w:eastAsia="zh-CN"/>
+        </w:rPr>
+        <w:t xml:space="preserve">Written in both ASP.NET C# and jQuery/JavaScript, </w:t>
+      </w:r>
+      <w:r>
+        <w:rPr>
+          <w:rFonts w:ascii="Arial" w:eastAsia="Times New Roman" w:hAnsi="Arial" w:cs="Arial"/>
+          <w:b/>
+          <w:bCs/>
+          <w:color w:val="000000"/>
+          <w:sz w:val="22"/>
+          <w:lang w:eastAsia="zh-CN"/>
+        </w:rPr>
+        <w:t>Thyroid-SPOT is a one-stop website that serves as</w:t>
+      </w:r>
+      <w:r>
+        <w:rPr>
+          <w:rFonts w:ascii="Arial" w:eastAsia="Times New Roman" w:hAnsi="Arial" w:cs="Arial"/>
+          <w:b/>
+          <w:bCs/>
+          <w:color w:val="000000"/>
+          <w:sz w:val="22"/>
+          <w:lang w:eastAsia="zh-CN"/>
+        </w:rPr>
+        <w:t xml:space="preserve"> </w:t>
+      </w:r>
+      <w:r>
+        <w:rPr>
+          <w:rFonts w:ascii="Arial" w:eastAsia="Times New Roman" w:hAnsi="Arial" w:cs="Arial"/>
+          <w:b/>
+          <w:bCs/>
+          <w:color w:val="000000"/>
+          <w:sz w:val="22"/>
+          <w:lang w:eastAsia="zh-CN"/>
+        </w:rPr>
+        <w:t>a bridge between patients dealing with thyroid-related illnesses and endocrinologists (clinicians</w:t>
+      </w:r>
+      <w:proofErr w:type="gramStart"/>
+      <w:r>
+        <w:rPr>
+          <w:rFonts w:ascii="Arial" w:eastAsia="Times New Roman" w:hAnsi="Arial" w:cs="Arial"/>
+          <w:b/>
+          <w:bCs/>
+          <w:color w:val="000000"/>
+          <w:sz w:val="22"/>
+          <w:lang w:eastAsia="zh-CN"/>
+        </w:rPr>
+        <w:t>).</w:t>
+      </w:r>
+      <w:r>
+        <w:rPr>
+          <w:rFonts w:ascii="Arial" w:eastAsia="Times New Roman" w:hAnsi="Arial" w:cs="Arial"/>
+          <w:b/>
+          <w:bCs/>
+          <w:color w:val="000000"/>
+          <w:sz w:val="22"/>
+          <w:lang w:eastAsia="zh-CN"/>
+        </w:rPr>
+        <w:t>.</w:t>
+      </w:r>
+      <w:proofErr w:type="gramEnd"/>
+      <w:r>
+        <w:rPr>
+          <w:rFonts w:ascii="Arial" w:eastAsia="Times New Roman" w:hAnsi="Arial" w:cs="Arial"/>
+          <w:b/>
+          <w:bCs/>
+          <w:color w:val="000000"/>
+          <w:sz w:val="22"/>
+          <w:lang w:eastAsia="zh-CN"/>
+        </w:rPr>
+        <w:t xml:space="preserve"> This web application features a mobile responsive design that enables the website to be conveniently used on iOS and Android devices. </w:t>
+      </w:r>
+    </w:p>
+    <w:p>
+      <w:pPr>
+        <w:spacing w:before="240" w:after="240" w:line="240" w:lineRule="auto"/>
+        <w:rPr>
+          <w:rFonts w:eastAsia="Times New Roman" w:cs="Times New Roman"/>
+          <w:szCs w:val="24"/>
+          <w:lang w:eastAsia="zh-CN"/>
+        </w:rPr>
+      </w:pPr>
+      <w:r>
+        <w:rPr>
+          <w:rFonts w:ascii="Arial" w:eastAsia="Times New Roman" w:hAnsi="Arial" w:cs="Arial"/>
+          <w:b/>
+          <w:bCs/>
+          <w:color w:val="000000"/>
+          <w:sz w:val="22"/>
+          <w:lang w:eastAsia="zh-CN"/>
+        </w:rPr>
+        <w:t>As a medical app dedicated to patients having thyroid disease and clinicians who specialise in handling such illnesses, this app keeps track of patients by their thyroid readings using FT4 and TSH hormone values. Using these values</w:t>
+      </w:r>
+      <w:r>
+        <w:rPr>
+          <w:rFonts w:ascii="Arial" w:eastAsia="Times New Roman" w:hAnsi="Arial" w:cs="Arial"/>
+          <w:b/>
+          <w:bCs/>
+          <w:color w:val="000000"/>
+          <w:sz w:val="22"/>
+          <w:lang w:eastAsia="zh-CN"/>
+        </w:rPr>
+        <w:t xml:space="preserve"> and </w:t>
+      </w:r>
+      <w:r>
+        <w:rPr>
+          <w:rFonts w:ascii="Arial" w:eastAsia="Times New Roman" w:hAnsi="Arial" w:cs="Arial"/>
+          <w:b/>
+          <w:bCs/>
+          <w:color w:val="000000"/>
+          <w:sz w:val="22"/>
+          <w:lang w:eastAsia="zh-CN"/>
+        </w:rPr>
+        <w:t>a patented and clinically validated algorithm</w:t>
+      </w:r>
+      <w:r>
+        <w:rPr>
+          <w:rFonts w:ascii="Arial" w:eastAsia="Times New Roman" w:hAnsi="Arial" w:cs="Arial"/>
+          <w:b/>
+          <w:bCs/>
+          <w:color w:val="000000"/>
+          <w:sz w:val="22"/>
+          <w:lang w:eastAsia="zh-CN"/>
+        </w:rPr>
+        <w:t xml:space="preserve">, the app calculates the best optimal dosage chart which clinicians can use to prescribe better medication for their patients. Clinicians can further manage the patient info such as editing incorrect inputted FT4/TSH readings by the </w:t>
+      </w:r>
+      <w:proofErr w:type="gramStart"/>
+      <w:r>
+        <w:rPr>
+          <w:rFonts w:ascii="Arial" w:eastAsia="Times New Roman" w:hAnsi="Arial" w:cs="Arial"/>
+          <w:b/>
+          <w:bCs/>
+          <w:color w:val="000000"/>
+          <w:sz w:val="22"/>
+          <w:lang w:eastAsia="zh-CN"/>
+        </w:rPr>
+        <w:t>patient, and</w:t>
+      </w:r>
+      <w:proofErr w:type="gramEnd"/>
+      <w:r>
+        <w:rPr>
+          <w:rFonts w:ascii="Arial" w:eastAsia="Times New Roman" w:hAnsi="Arial" w:cs="Arial"/>
+          <w:b/>
+          <w:bCs/>
+          <w:color w:val="000000"/>
+          <w:sz w:val="22"/>
+          <w:lang w:eastAsia="zh-CN"/>
+        </w:rPr>
+        <w:t xml:space="preserve"> assisting patients in identifying correct medication through images.</w:t>
+      </w:r>
+      <w:r>
+        <w:rPr>
+          <w:rFonts w:ascii="Arial" w:eastAsia="Times New Roman" w:hAnsi="Arial" w:cs="Arial"/>
+          <w:b/>
+          <w:bCs/>
+          <w:color w:val="000000"/>
+          <w:sz w:val="22"/>
+          <w:lang w:eastAsia="zh-CN"/>
+        </w:rPr>
+        <w:t xml:space="preserve"> In essence, this app aids in analysis and allows both groups of users to stay organised and be on track with the treatment progress</w:t>
+      </w:r>
+    </w:p>
+    <w:p>
+      <w:pPr>
+        <w:spacing w:before="240" w:after="240" w:line="240" w:lineRule="auto"/>
+        <w:rPr>
+          <w:rFonts w:ascii="Arial" w:eastAsia="Times New Roman" w:hAnsi="Arial" w:cs="Arial"/>
+          <w:b/>
+          <w:bCs/>
+          <w:color w:val="000000"/>
+          <w:sz w:val="22"/>
+          <w:lang w:eastAsia="zh-CN"/>
+        </w:rPr>
+      </w:pPr>
+      <w:r>
+        <w:rPr>
+          <w:rFonts w:ascii="Arial" w:eastAsia="Times New Roman" w:hAnsi="Arial" w:cs="Arial"/>
+          <w:b/>
+          <w:bCs/>
+          <w:color w:val="000000"/>
+          <w:sz w:val="22"/>
+          <w:lang w:eastAsia="zh-CN"/>
+        </w:rPr>
+        <w:t>In addition</w:t>
+      </w:r>
+      <w:r>
+        <w:rPr>
+          <w:rFonts w:ascii="Arial" w:eastAsia="Times New Roman" w:hAnsi="Arial" w:cs="Arial"/>
+          <w:b/>
+          <w:bCs/>
+          <w:color w:val="000000"/>
+          <w:sz w:val="22"/>
+          <w:lang w:eastAsia="zh-CN"/>
+        </w:rPr>
+        <w:t>, in the web app, besides patients and client users, there are admin users. The admins can manage the content and users of the website directly on the website itself. With this feature, the management of the website can be done without having to alternate to an external site.</w:t>
+      </w:r>
     </w:p>
     <w:p/>
     <w:p>
@@ -888,13 +1101,373 @@
         <w:pStyle w:val="Heading2"/>
         <w:spacing w:before="0"/>
       </w:pPr>
-      <w:bookmarkStart w:id="3" w:name="_Toc51867257"/>
+      <w:bookmarkStart w:id="2" w:name="_Toc51867257"/>
       <w:r>
         <w:t>b) Technologies Used</w:t>
       </w:r>
-      <w:bookmarkEnd w:id="3"/>
+      <w:bookmarkEnd w:id="2"/>
     </w:p>
     <w:p/>
+    <w:p>
+      <w:pPr>
+        <w:pStyle w:val="NormalWeb"/>
+        <w:numPr>
+          <w:ilvl w:val="0"/>
+          <w:numId w:val="10"/>
+        </w:numPr>
+        <w:spacing w:before="0" w:beforeAutospacing="0" w:after="0" w:afterAutospacing="0"/>
+        <w:textAlignment w:val="baseline"/>
+        <w:rPr>
+          <w:rFonts w:ascii="Arial" w:hAnsi="Arial" w:cs="Arial"/>
+          <w:b/>
+          <w:bCs/>
+          <w:color w:val="000000"/>
+          <w:sz w:val="22"/>
+          <w:szCs w:val="22"/>
+        </w:rPr>
+      </w:pPr>
+      <w:r>
+        <w:rPr>
+          <w:rFonts w:ascii="Arial" w:hAnsi="Arial" w:cs="Arial"/>
+          <w:b/>
+          <w:bCs/>
+          <w:color w:val="000000"/>
+          <w:sz w:val="22"/>
+          <w:szCs w:val="22"/>
+        </w:rPr>
+        <w:t>Microsoft Azure SQL database</w:t>
+      </w:r>
+    </w:p>
+    <w:p>
+      <w:pPr>
+        <w:pStyle w:val="NormalWeb"/>
+        <w:numPr>
+          <w:ilvl w:val="0"/>
+          <w:numId w:val="10"/>
+        </w:numPr>
+        <w:spacing w:before="0" w:beforeAutospacing="0" w:after="0" w:afterAutospacing="0"/>
+        <w:textAlignment w:val="baseline"/>
+        <w:rPr>
+          <w:rFonts w:ascii="Arial" w:hAnsi="Arial" w:cs="Arial"/>
+          <w:b/>
+          <w:bCs/>
+          <w:color w:val="000000"/>
+          <w:sz w:val="22"/>
+          <w:szCs w:val="22"/>
+        </w:rPr>
+      </w:pPr>
+      <w:r>
+        <w:rPr>
+          <w:rFonts w:ascii="Arial" w:hAnsi="Arial" w:cs="Arial"/>
+          <w:b/>
+          <w:bCs/>
+          <w:color w:val="000000"/>
+          <w:sz w:val="22"/>
+          <w:szCs w:val="22"/>
+        </w:rPr>
+        <w:t>MSSQL Server Management Studio 18</w:t>
+      </w:r>
+    </w:p>
+    <w:p>
+      <w:pPr>
+        <w:pStyle w:val="NormalWeb"/>
+        <w:numPr>
+          <w:ilvl w:val="0"/>
+          <w:numId w:val="10"/>
+        </w:numPr>
+        <w:spacing w:before="0" w:beforeAutospacing="0" w:after="0" w:afterAutospacing="0"/>
+        <w:textAlignment w:val="baseline"/>
+        <w:rPr>
+          <w:rFonts w:ascii="Arial" w:hAnsi="Arial" w:cs="Arial"/>
+          <w:b/>
+          <w:bCs/>
+          <w:color w:val="000000"/>
+          <w:sz w:val="22"/>
+          <w:szCs w:val="22"/>
+        </w:rPr>
+      </w:pPr>
+      <w:r>
+        <w:rPr>
+          <w:rFonts w:ascii="Arial" w:hAnsi="Arial" w:cs="Arial"/>
+          <w:b/>
+          <w:bCs/>
+          <w:color w:val="000000"/>
+          <w:sz w:val="22"/>
+          <w:szCs w:val="22"/>
+        </w:rPr>
+        <w:t>ASP.NET web API (v5.2.7)</w:t>
+      </w:r>
+    </w:p>
+    <w:p>
+      <w:pPr>
+        <w:pStyle w:val="NormalWeb"/>
+        <w:numPr>
+          <w:ilvl w:val="0"/>
+          <w:numId w:val="10"/>
+        </w:numPr>
+        <w:spacing w:before="0" w:beforeAutospacing="0" w:after="0" w:afterAutospacing="0"/>
+        <w:textAlignment w:val="baseline"/>
+        <w:rPr>
+          <w:rFonts w:ascii="Arial" w:hAnsi="Arial" w:cs="Arial"/>
+          <w:b/>
+          <w:bCs/>
+          <w:color w:val="000000"/>
+          <w:sz w:val="22"/>
+          <w:szCs w:val="22"/>
+        </w:rPr>
+      </w:pPr>
+      <w:r>
+        <w:rPr>
+          <w:rFonts w:ascii="Arial" w:hAnsi="Arial" w:cs="Arial"/>
+          <w:b/>
+          <w:bCs/>
+          <w:color w:val="000000"/>
+          <w:sz w:val="22"/>
+          <w:szCs w:val="22"/>
+        </w:rPr>
+        <w:t>ASP.NET entity framework (v6.2.0)</w:t>
+      </w:r>
+    </w:p>
+    <w:p>
+      <w:pPr>
+        <w:pStyle w:val="NormalWeb"/>
+        <w:numPr>
+          <w:ilvl w:val="0"/>
+          <w:numId w:val="10"/>
+        </w:numPr>
+        <w:spacing w:before="0" w:beforeAutospacing="0" w:after="0" w:afterAutospacing="0"/>
+        <w:textAlignment w:val="baseline"/>
+        <w:rPr>
+          <w:rFonts w:ascii="Arial" w:hAnsi="Arial" w:cs="Arial"/>
+          <w:b/>
+          <w:bCs/>
+          <w:color w:val="000000"/>
+          <w:sz w:val="22"/>
+          <w:szCs w:val="22"/>
+        </w:rPr>
+      </w:pPr>
+      <w:r>
+        <w:rPr>
+          <w:rFonts w:ascii="Arial" w:hAnsi="Arial" w:cs="Arial"/>
+          <w:b/>
+          <w:bCs/>
+          <w:color w:val="000000"/>
+          <w:sz w:val="22"/>
+          <w:szCs w:val="22"/>
+        </w:rPr>
+        <w:t>Google Firebase</w:t>
+      </w:r>
+    </w:p>
+    <w:p>
+      <w:pPr>
+        <w:pStyle w:val="NormalWeb"/>
+        <w:numPr>
+          <w:ilvl w:val="0"/>
+          <w:numId w:val="10"/>
+        </w:numPr>
+        <w:spacing w:before="0" w:beforeAutospacing="0" w:after="0" w:afterAutospacing="0"/>
+        <w:textAlignment w:val="baseline"/>
+        <w:rPr>
+          <w:rFonts w:ascii="Arial" w:hAnsi="Arial" w:cs="Arial"/>
+          <w:b/>
+          <w:bCs/>
+          <w:color w:val="000000"/>
+          <w:sz w:val="22"/>
+          <w:szCs w:val="22"/>
+        </w:rPr>
+      </w:pPr>
+      <w:r>
+        <w:rPr>
+          <w:rFonts w:ascii="Arial" w:hAnsi="Arial" w:cs="Arial"/>
+          <w:b/>
+          <w:bCs/>
+          <w:color w:val="000000"/>
+          <w:sz w:val="22"/>
+          <w:szCs w:val="22"/>
+        </w:rPr>
+        <w:t>jQuery (v3.5.1)</w:t>
+      </w:r>
+    </w:p>
+    <w:p>
+      <w:pPr>
+        <w:pStyle w:val="NormalWeb"/>
+        <w:numPr>
+          <w:ilvl w:val="0"/>
+          <w:numId w:val="10"/>
+        </w:numPr>
+        <w:spacing w:before="0" w:beforeAutospacing="0" w:after="0" w:afterAutospacing="0"/>
+        <w:textAlignment w:val="baseline"/>
+        <w:rPr>
+          <w:rFonts w:ascii="Arial" w:hAnsi="Arial" w:cs="Arial"/>
+          <w:b/>
+          <w:bCs/>
+          <w:color w:val="000000"/>
+          <w:sz w:val="22"/>
+          <w:szCs w:val="22"/>
+        </w:rPr>
+      </w:pPr>
+      <w:r>
+        <w:rPr>
+          <w:rFonts w:ascii="Arial" w:hAnsi="Arial" w:cs="Arial"/>
+          <w:b/>
+          <w:bCs/>
+          <w:color w:val="000000"/>
+          <w:sz w:val="22"/>
+          <w:szCs w:val="22"/>
+        </w:rPr>
+        <w:t>HTML</w:t>
+      </w:r>
+    </w:p>
+    <w:p>
+      <w:pPr>
+        <w:pStyle w:val="NormalWeb"/>
+        <w:numPr>
+          <w:ilvl w:val="0"/>
+          <w:numId w:val="10"/>
+        </w:numPr>
+        <w:spacing w:before="0" w:beforeAutospacing="0" w:after="0" w:afterAutospacing="0"/>
+        <w:textAlignment w:val="baseline"/>
+        <w:rPr>
+          <w:rFonts w:ascii="Arial" w:hAnsi="Arial" w:cs="Arial"/>
+          <w:b/>
+          <w:bCs/>
+          <w:color w:val="000000"/>
+          <w:sz w:val="22"/>
+          <w:szCs w:val="22"/>
+        </w:rPr>
+      </w:pPr>
+      <w:r>
+        <w:rPr>
+          <w:rFonts w:ascii="Arial" w:hAnsi="Arial" w:cs="Arial"/>
+          <w:b/>
+          <w:bCs/>
+          <w:color w:val="000000"/>
+          <w:sz w:val="22"/>
+          <w:szCs w:val="22"/>
+        </w:rPr>
+        <w:t>CSS</w:t>
+      </w:r>
+    </w:p>
+    <w:p>
+      <w:pPr>
+        <w:pStyle w:val="NormalWeb"/>
+        <w:numPr>
+          <w:ilvl w:val="0"/>
+          <w:numId w:val="10"/>
+        </w:numPr>
+        <w:spacing w:before="0" w:beforeAutospacing="0" w:after="0" w:afterAutospacing="0"/>
+        <w:textAlignment w:val="baseline"/>
+        <w:rPr>
+          <w:rFonts w:ascii="Arial" w:hAnsi="Arial" w:cs="Arial"/>
+          <w:b/>
+          <w:bCs/>
+          <w:color w:val="000000"/>
+          <w:sz w:val="22"/>
+          <w:szCs w:val="22"/>
+        </w:rPr>
+      </w:pPr>
+      <w:r>
+        <w:rPr>
+          <w:rFonts w:ascii="Arial" w:hAnsi="Arial" w:cs="Arial"/>
+          <w:b/>
+          <w:bCs/>
+          <w:color w:val="000000"/>
+          <w:sz w:val="22"/>
+          <w:szCs w:val="22"/>
+        </w:rPr>
+        <w:t>Bootstrap 4 (v4.3.1)</w:t>
+      </w:r>
+    </w:p>
+    <w:p>
+      <w:pPr>
+        <w:pStyle w:val="NormalWeb"/>
+        <w:numPr>
+          <w:ilvl w:val="0"/>
+          <w:numId w:val="10"/>
+        </w:numPr>
+        <w:spacing w:before="0" w:beforeAutospacing="0" w:after="0" w:afterAutospacing="0"/>
+        <w:textAlignment w:val="baseline"/>
+        <w:rPr>
+          <w:rFonts w:ascii="Arial" w:hAnsi="Arial" w:cs="Arial"/>
+          <w:b/>
+          <w:bCs/>
+          <w:color w:val="000000"/>
+          <w:sz w:val="22"/>
+          <w:szCs w:val="22"/>
+        </w:rPr>
+      </w:pPr>
+      <w:r>
+        <w:rPr>
+          <w:rFonts w:ascii="Arial" w:hAnsi="Arial" w:cs="Arial"/>
+          <w:b/>
+          <w:bCs/>
+          <w:color w:val="000000"/>
+          <w:sz w:val="22"/>
+          <w:szCs w:val="22"/>
+        </w:rPr>
+        <w:t>Moment.js (v2.27.0)</w:t>
+      </w:r>
+    </w:p>
+    <w:p>
+      <w:pPr>
+        <w:pStyle w:val="NormalWeb"/>
+        <w:numPr>
+          <w:ilvl w:val="0"/>
+          <w:numId w:val="10"/>
+        </w:numPr>
+        <w:spacing w:before="0" w:beforeAutospacing="0" w:after="0" w:afterAutospacing="0"/>
+        <w:textAlignment w:val="baseline"/>
+        <w:rPr>
+          <w:rFonts w:ascii="Arial" w:hAnsi="Arial" w:cs="Arial"/>
+          <w:b/>
+          <w:bCs/>
+          <w:color w:val="000000"/>
+          <w:sz w:val="22"/>
+          <w:szCs w:val="22"/>
+        </w:rPr>
+      </w:pPr>
+      <w:r>
+        <w:rPr>
+          <w:rFonts w:ascii="Arial" w:hAnsi="Arial" w:cs="Arial"/>
+          <w:b/>
+          <w:bCs/>
+          <w:color w:val="000000"/>
+          <w:sz w:val="22"/>
+          <w:szCs w:val="22"/>
+        </w:rPr>
+        <w:t>Chart.js (v2.9.3)</w:t>
+      </w:r>
+    </w:p>
+    <w:p>
+      <w:pPr>
+        <w:pStyle w:val="NormalWeb"/>
+        <w:numPr>
+          <w:ilvl w:val="0"/>
+          <w:numId w:val="10"/>
+        </w:numPr>
+        <w:spacing w:before="0" w:beforeAutospacing="0" w:after="0" w:afterAutospacing="0"/>
+        <w:textAlignment w:val="baseline"/>
+        <w:rPr>
+          <w:rFonts w:ascii="Arial" w:hAnsi="Arial" w:cs="Arial"/>
+          <w:b/>
+          <w:bCs/>
+          <w:color w:val="000000"/>
+          <w:sz w:val="22"/>
+          <w:szCs w:val="22"/>
+        </w:rPr>
+      </w:pPr>
+      <w:r>
+        <w:rPr>
+          <w:rFonts w:ascii="Arial" w:hAnsi="Arial" w:cs="Arial"/>
+          <w:b/>
+          <w:bCs/>
+          <w:color w:val="000000"/>
+          <w:sz w:val="22"/>
+          <w:szCs w:val="22"/>
+        </w:rPr>
+        <w:t>Print.js (v1.3.1)</w:t>
+      </w:r>
+    </w:p>
     <w:p>
       <w:r>
         <w:br w:type="page"/>
@@ -905,12 +1478,12 @@
         <w:pStyle w:val="Heading1"/>
         <w:spacing w:before="0"/>
       </w:pPr>
-      <w:bookmarkStart w:id="4" w:name="_Toc51867258"/>
+      <w:bookmarkStart w:id="3" w:name="_Toc51867258"/>
       <w:r>
         <w:lastRenderedPageBreak/>
         <w:t>2. Technical Details</w:t>
       </w:r>
-      <w:bookmarkEnd w:id="4"/>
+      <w:bookmarkEnd w:id="3"/>
       <w:r>
         <w:t xml:space="preserve"> </w:t>
       </w:r>
@@ -921,11 +1494,11 @@
         <w:pStyle w:val="Heading2"/>
         <w:spacing w:before="0"/>
       </w:pPr>
-      <w:bookmarkStart w:id="5" w:name="_Toc51867259"/>
+      <w:bookmarkStart w:id="4" w:name="_Toc51867259"/>
       <w:r>
         <w:t>a) Types of Users</w:t>
       </w:r>
-      <w:bookmarkEnd w:id="5"/>
+      <w:bookmarkEnd w:id="4"/>
     </w:p>
     <w:p>
       <w:r>
@@ -970,6 +1543,9 @@
     </w:p>
     <w:p>
       <w:r>
+        <w:rPr>
+          <w:noProof/>
+        </w:rPr>
         <w:drawing>
           <wp:anchor distT="0" distB="0" distL="114300" distR="114300" simplePos="0" relativeHeight="251659264" behindDoc="0" locked="0" layoutInCell="1" allowOverlap="1" wp14:anchorId="68223049" wp14:editId="2EC6E259">
             <wp:simplePos x="0" y="0"/>
@@ -1044,7 +1620,7 @@
         <w:pStyle w:val="Heading2"/>
         <w:spacing w:before="0"/>
       </w:pPr>
-      <w:bookmarkStart w:id="6" w:name="_Toc51867260"/>
+      <w:bookmarkStart w:id="5" w:name="_Toc51867260"/>
       <w:r>
         <w:lastRenderedPageBreak/>
         <w:t>b</w:t>
@@ -1052,7 +1628,7 @@
       <w:r>
         <w:t>) Pages and Components</w:t>
       </w:r>
-      <w:bookmarkEnd w:id="6"/>
+      <w:bookmarkEnd w:id="5"/>
     </w:p>
     <w:tbl>
       <w:tblPr>
@@ -2314,8 +2890,11 @@
         <w:pStyle w:val="Heading2"/>
         <w:spacing w:before="0"/>
       </w:pPr>
-      <w:bookmarkStart w:id="7" w:name="_Toc51867261"/>
-      <w:r>
+      <w:bookmarkStart w:id="6" w:name="_Toc51867261"/>
+      <w:r>
+        <w:rPr>
+          <w:noProof/>
+        </w:rPr>
         <w:lastRenderedPageBreak/>
         <w:drawing>
           <wp:anchor distT="0" distB="0" distL="114300" distR="114300" simplePos="0" relativeHeight="251661312" behindDoc="0" locked="0" layoutInCell="1" allowOverlap="1" wp14:anchorId="2F9A6A6F" wp14:editId="6AA43546">
@@ -2381,7 +2960,7 @@
       <w:r>
         <w:t>) Database Schema</w:t>
       </w:r>
-      <w:bookmarkEnd w:id="7"/>
+      <w:bookmarkEnd w:id="6"/>
     </w:p>
     <w:p/>
     <w:p>
@@ -2397,12 +2976,12 @@
         <w:pStyle w:val="Heading1"/>
         <w:spacing w:before="0"/>
       </w:pPr>
-      <w:bookmarkStart w:id="8" w:name="_Toc51867262"/>
+      <w:bookmarkStart w:id="7" w:name="_Toc51867262"/>
       <w:r>
         <w:lastRenderedPageBreak/>
         <w:t>3. Miscellaneous</w:t>
       </w:r>
-      <w:bookmarkEnd w:id="8"/>
+      <w:bookmarkEnd w:id="7"/>
     </w:p>
     <w:p/>
     <w:p>
@@ -2410,11 +2989,11 @@
         <w:pStyle w:val="Heading2"/>
         <w:spacing w:before="0"/>
       </w:pPr>
-      <w:bookmarkStart w:id="9" w:name="_Toc51867263"/>
+      <w:bookmarkStart w:id="8" w:name="_Toc51867263"/>
       <w:r>
         <w:t>a) Participants Involved</w:t>
       </w:r>
-      <w:bookmarkEnd w:id="9"/>
+      <w:bookmarkEnd w:id="8"/>
     </w:p>
     <w:p>
       <w:r>
@@ -2456,19 +3035,34 @@
         <w:t xml:space="preserve">Chee Hean </w:t>
       </w:r>
       <w:r>
-        <w:rPr>
-          <w:highlight w:val="yellow"/>
-        </w:rPr>
-        <w:t xml:space="preserve">developed the patient </w:t>
-      </w:r>
-      <w:proofErr w:type="gramStart"/>
-      <w:r>
-        <w:rPr>
-          <w:highlight w:val="yellow"/>
-        </w:rPr>
-        <w:t>module..</w:t>
-      </w:r>
-      <w:proofErr w:type="gramEnd"/>
+        <w:t>developed the website’s patient</w:t>
+      </w:r>
+      <w:r>
+        <w:t>-side</w:t>
+      </w:r>
+      <w:r>
+        <w:t xml:space="preserve"> functions, </w:t>
+      </w:r>
+      <w:r>
+        <w:t>thyroid disease</w:t>
+      </w:r>
+      <w:r>
+        <w:t xml:space="preserve"> page and </w:t>
+      </w:r>
+      <w:r>
+        <w:t>forum features (</w:t>
+      </w:r>
+      <w:proofErr w:type="spellStart"/>
+      <w:r>
+        <w:t>e.g</w:t>
+      </w:r>
+      <w:proofErr w:type="spellEnd"/>
+      <w:r>
+        <w:t>, threads, comments)</w:t>
+      </w:r>
+      <w:r>
+        <w:t>.</w:t>
+      </w:r>
     </w:p>
     <w:p>
       <w:pPr>
@@ -2514,10 +3108,7 @@
         <w:t xml:space="preserve"> </w:t>
       </w:r>
       <w:r>
-        <w:t>the admin module</w:t>
-      </w:r>
-      <w:r>
-        <w:t>, and</w:t>
+        <w:t>the admin module, and</w:t>
       </w:r>
       <w:r>
         <w:t xml:space="preserve"> parts shared across all types of users (e.g.</w:t>
@@ -2605,11 +3196,11 @@
         <w:pStyle w:val="Heading2"/>
         <w:spacing w:before="0"/>
       </w:pPr>
-      <w:bookmarkStart w:id="10" w:name="_Toc51867264"/>
+      <w:bookmarkStart w:id="9" w:name="_Toc51867264"/>
       <w:r>
         <w:t>b) Project Credentials</w:t>
       </w:r>
-      <w:bookmarkEnd w:id="10"/>
+      <w:bookmarkEnd w:id="9"/>
     </w:p>
     <w:p>
       <w:r>
@@ -2813,7 +3404,7 @@
 </file>
 
 <file path=word/endnotes.xml><?xml version="1.0" encoding="utf-8"?>
-<w:endnotes xmlns:wpc="http://schemas.microsoft.com/office/word/2010/wordprocessingCanvas" xmlns:cx="http://schemas.microsoft.com/office/drawing/2014/chartex" xmlns:cx1="http://schemas.microsoft.com/office/drawing/2015/9/8/chartex" xmlns:cx2="http://schemas.microsoft.com/office/drawing/2015/10/21/chartex" xmlns:cx3="http://schemas.microsoft.com/office/drawing/2016/5/9/chartex" xmlns:cx4="http://schemas.microsoft.com/office/drawing/2016/5/10/chartex" xmlns:cx5="http://schemas.microsoft.com/office/drawing/2016/5/11/chartex" xmlns:cx6="http://schemas.microsoft.com/office/drawing/2016/5/12/chartex" xmlns:cx7="http://schemas.microsoft.com/office/drawing/2016/5/13/chartex" xmlns:cx8="http://schemas.microsoft.com/office/drawing/2016/5/14/chartex" xmlns:mc="http://schemas.openxmlformats.org/markup-compatibility/2006" xmlns:aink="http://schemas.microsoft.com/office/drawing/2016/ink" xmlns:am3d="http://schemas.microsoft.com/office/drawing/2017/model3d" xmlns:o="urn:schemas-microsoft-com:office:office" xmlns:r="http://schemas.openxmlformats.org/officeDocument/2006/relationships" xmlns:m="http://schemas.openxmlformats.org/officeDocument/2006/math" xmlns:v="urn:schemas-microsoft-com:vml" xmlns:wp14="http://schemas.microsoft.com/office/word/2010/wordprocessingDrawing" xmlns:wp="http://schemas.openxmlformats.org/drawingml/2006/wordprocessingDrawing" xmlns:w10="urn:schemas-microsoft-com:office:word" xmlns:w="http://schemas.openxmlformats.org/wordprocessingml/2006/main" xmlns:w14="http://schemas.microsoft.com/office/word/2010/wordml" xmlns:w15="http://schemas.microsoft.com/office/word/2012/wordml" xmlns:w16cid="http://schemas.microsoft.com/office/word/2016/wordml/cid" xmlns:w16se="http://schemas.microsoft.com/office/word/2015/wordml/symex" xmlns:wpg="http://schemas.microsoft.com/office/word/2010/wordprocessingGroup" xmlns:wpi="http://schemas.microsoft.com/office/word/2010/wordprocessingInk" xmlns:wne="http://schemas.microsoft.com/office/word/2006/wordml" xmlns:wps="http://schemas.microsoft.com/office/word/2010/wordprocessingShape" mc:Ignorable="w14 w15 w16se w16cid wp14">
+<w:endnotes xmlns:wpc="http://schemas.microsoft.com/office/word/2010/wordprocessingCanvas" xmlns:cx="http://schemas.microsoft.com/office/drawing/2014/chartex" xmlns:cx1="http://schemas.microsoft.com/office/drawing/2015/9/8/chartex" xmlns:cx2="http://schemas.microsoft.com/office/drawing/2015/10/21/chartex" xmlns:cx3="http://schemas.microsoft.com/office/drawing/2016/5/9/chartex" xmlns:cx4="http://schemas.microsoft.com/office/drawing/2016/5/10/chartex" xmlns:cx5="http://schemas.microsoft.com/office/drawing/2016/5/11/chartex" xmlns:cx6="http://schemas.microsoft.com/office/drawing/2016/5/12/chartex" xmlns:cx7="http://schemas.microsoft.com/office/drawing/2016/5/13/chartex" xmlns:cx8="http://schemas.microsoft.com/office/drawing/2016/5/14/chartex" xmlns:mc="http://schemas.openxmlformats.org/markup-compatibility/2006" xmlns:aink="http://schemas.microsoft.com/office/drawing/2016/ink" xmlns:am3d="http://schemas.microsoft.com/office/drawing/2017/model3d" xmlns:o="urn:schemas-microsoft-com:office:office" xmlns:r="http://schemas.openxmlformats.org/officeDocument/2006/relationships" xmlns:m="http://schemas.openxmlformats.org/officeDocument/2006/math" xmlns:v="urn:schemas-microsoft-com:vml" xmlns:wp14="http://schemas.microsoft.com/office/word/2010/wordprocessingDrawing" xmlns:wp="http://schemas.openxmlformats.org/drawingml/2006/wordprocessingDrawing" xmlns:w10="urn:schemas-microsoft-com:office:word" xmlns:w="http://schemas.openxmlformats.org/wordprocessingml/2006/main" xmlns:w14="http://schemas.microsoft.com/office/word/2010/wordml" xmlns:w15="http://schemas.microsoft.com/office/word/2012/wordml" xmlns:w16cex="http://schemas.microsoft.com/office/word/2018/wordml/cex" xmlns:w16cid="http://schemas.microsoft.com/office/word/2016/wordml/cid" xmlns:w16="http://schemas.microsoft.com/office/word/2018/wordml" xmlns:w16se="http://schemas.microsoft.com/office/word/2015/wordml/symex" xmlns:wpg="http://schemas.microsoft.com/office/word/2010/wordprocessingGroup" xmlns:wpi="http://schemas.microsoft.com/office/word/2010/wordprocessingInk" xmlns:wne="http://schemas.microsoft.com/office/word/2006/wordml" xmlns:wps="http://schemas.microsoft.com/office/word/2010/wordprocessingShape" mc:Ignorable="w14 w15 w16se w16cid w16 w16cex wp14">
   <w:endnote w:type="separator" w:id="-1">
     <w:p>
       <w:pPr>
@@ -2838,7 +3429,7 @@
 </file>
 
 <file path=word/footer1.xml><?xml version="1.0" encoding="utf-8"?>
-<w:ftr xmlns:wpc="http://schemas.microsoft.com/office/word/2010/wordprocessingCanvas" xmlns:cx="http://schemas.microsoft.com/office/drawing/2014/chartex" xmlns:cx1="http://schemas.microsoft.com/office/drawing/2015/9/8/chartex" xmlns:cx2="http://schemas.microsoft.com/office/drawing/2015/10/21/chartex" xmlns:cx3="http://schemas.microsoft.com/office/drawing/2016/5/9/chartex" xmlns:cx4="http://schemas.microsoft.com/office/drawing/2016/5/10/chartex" xmlns:cx5="http://schemas.microsoft.com/office/drawing/2016/5/11/chartex" xmlns:cx6="http://schemas.microsoft.com/office/drawing/2016/5/12/chartex" xmlns:cx7="http://schemas.microsoft.com/office/drawing/2016/5/13/chartex" xmlns:cx8="http://schemas.microsoft.com/office/drawing/2016/5/14/chartex" xmlns:mc="http://schemas.openxmlformats.org/markup-compatibility/2006" xmlns:aink="http://schemas.microsoft.com/office/drawing/2016/ink" xmlns:am3d="http://schemas.microsoft.com/office/drawing/2017/model3d" xmlns:o="urn:schemas-microsoft-com:office:office" xmlns:r="http://schemas.openxmlformats.org/officeDocument/2006/relationships" xmlns:m="http://schemas.openxmlformats.org/officeDocument/2006/math" xmlns:v="urn:schemas-microsoft-com:vml" xmlns:wp14="http://schemas.microsoft.com/office/word/2010/wordprocessingDrawing" xmlns:wp="http://schemas.openxmlformats.org/drawingml/2006/wordprocessingDrawing" xmlns:w10="urn:schemas-microsoft-com:office:word" xmlns:w="http://schemas.openxmlformats.org/wordprocessingml/2006/main" xmlns:w14="http://schemas.microsoft.com/office/word/2010/wordml" xmlns:w15="http://schemas.microsoft.com/office/word/2012/wordml" xmlns:w16cid="http://schemas.microsoft.com/office/word/2016/wordml/cid" xmlns:w16se="http://schemas.microsoft.com/office/word/2015/wordml/symex" xmlns:wpg="http://schemas.microsoft.com/office/word/2010/wordprocessingGroup" xmlns:wpi="http://schemas.microsoft.com/office/word/2010/wordprocessingInk" xmlns:wne="http://schemas.microsoft.com/office/word/2006/wordml" xmlns:wps="http://schemas.microsoft.com/office/word/2010/wordprocessingShape" mc:Ignorable="w14 w15 w16se w16cid wp14">
+<w:ftr xmlns:wpc="http://schemas.microsoft.com/office/word/2010/wordprocessingCanvas" xmlns:cx="http://schemas.microsoft.com/office/drawing/2014/chartex" xmlns:cx1="http://schemas.microsoft.com/office/drawing/2015/9/8/chartex" xmlns:cx2="http://schemas.microsoft.com/office/drawing/2015/10/21/chartex" xmlns:cx3="http://schemas.microsoft.com/office/drawing/2016/5/9/chartex" xmlns:cx4="http://schemas.microsoft.com/office/drawing/2016/5/10/chartex" xmlns:cx5="http://schemas.microsoft.com/office/drawing/2016/5/11/chartex" xmlns:cx6="http://schemas.microsoft.com/office/drawing/2016/5/12/chartex" xmlns:cx7="http://schemas.microsoft.com/office/drawing/2016/5/13/chartex" xmlns:cx8="http://schemas.microsoft.com/office/drawing/2016/5/14/chartex" xmlns:mc="http://schemas.openxmlformats.org/markup-compatibility/2006" xmlns:aink="http://schemas.microsoft.com/office/drawing/2016/ink" xmlns:am3d="http://schemas.microsoft.com/office/drawing/2017/model3d" xmlns:o="urn:schemas-microsoft-com:office:office" xmlns:r="http://schemas.openxmlformats.org/officeDocument/2006/relationships" xmlns:m="http://schemas.openxmlformats.org/officeDocument/2006/math" xmlns:v="urn:schemas-microsoft-com:vml" xmlns:wp14="http://schemas.microsoft.com/office/word/2010/wordprocessingDrawing" xmlns:wp="http://schemas.openxmlformats.org/drawingml/2006/wordprocessingDrawing" xmlns:w10="urn:schemas-microsoft-com:office:word" xmlns:w="http://schemas.openxmlformats.org/wordprocessingml/2006/main" xmlns:w14="http://schemas.microsoft.com/office/word/2010/wordml" xmlns:w15="http://schemas.microsoft.com/office/word/2012/wordml" xmlns:w16cex="http://schemas.microsoft.com/office/word/2018/wordml/cex" xmlns:w16cid="http://schemas.microsoft.com/office/word/2016/wordml/cid" xmlns:w16="http://schemas.microsoft.com/office/word/2018/wordml" xmlns:w16se="http://schemas.microsoft.com/office/word/2015/wordml/symex" xmlns:wpg="http://schemas.microsoft.com/office/word/2010/wordprocessingGroup" xmlns:wpi="http://schemas.microsoft.com/office/word/2010/wordprocessingInk" xmlns:wne="http://schemas.microsoft.com/office/word/2006/wordml" xmlns:wps="http://schemas.microsoft.com/office/word/2010/wordprocessingShape" mc:Ignorable="w14 w15 w16se w16cid w16 w16cex wp14">
   <w:sdt>
     <w:sdtPr>
       <w:id w:val="-627160608"/>
@@ -2891,7 +3482,7 @@
 </file>
 
 <file path=word/footnotes.xml><?xml version="1.0" encoding="utf-8"?>
-<w:footnotes xmlns:wpc="http://schemas.microsoft.com/office/word/2010/wordprocessingCanvas" xmlns:cx="http://schemas.microsoft.com/office/drawing/2014/chartex" xmlns:cx1="http://schemas.microsoft.com/office/drawing/2015/9/8/chartex" xmlns:cx2="http://schemas.microsoft.com/office/drawing/2015/10/21/chartex" xmlns:cx3="http://schemas.microsoft.com/office/drawing/2016/5/9/chartex" xmlns:cx4="http://schemas.microsoft.com/office/drawing/2016/5/10/chartex" xmlns:cx5="http://schemas.microsoft.com/office/drawing/2016/5/11/chartex" xmlns:cx6="http://schemas.microsoft.com/office/drawing/2016/5/12/chartex" xmlns:cx7="http://schemas.microsoft.com/office/drawing/2016/5/13/chartex" xmlns:cx8="http://schemas.microsoft.com/office/drawing/2016/5/14/chartex" xmlns:mc="http://schemas.openxmlformats.org/markup-compatibility/2006" xmlns:aink="http://schemas.microsoft.com/office/drawing/2016/ink" xmlns:am3d="http://schemas.microsoft.com/office/drawing/2017/model3d" xmlns:o="urn:schemas-microsoft-com:office:office" xmlns:r="http://schemas.openxmlformats.org/officeDocument/2006/relationships" xmlns:m="http://schemas.openxmlformats.org/officeDocument/2006/math" xmlns:v="urn:schemas-microsoft-com:vml" xmlns:wp14="http://schemas.microsoft.com/office/word/2010/wordprocessingDrawing" xmlns:wp="http://schemas.openxmlformats.org/drawingml/2006/wordprocessingDrawing" xmlns:w10="urn:schemas-microsoft-com:office:word" xmlns:w="http://schemas.openxmlformats.org/wordprocessingml/2006/main" xmlns:w14="http://schemas.microsoft.com/office/word/2010/wordml" xmlns:w15="http://schemas.microsoft.com/office/word/2012/wordml" xmlns:w16cid="http://schemas.microsoft.com/office/word/2016/wordml/cid" xmlns:w16se="http://schemas.microsoft.com/office/word/2015/wordml/symex" xmlns:wpg="http://schemas.microsoft.com/office/word/2010/wordprocessingGroup" xmlns:wpi="http://schemas.microsoft.com/office/word/2010/wordprocessingInk" xmlns:wne="http://schemas.microsoft.com/office/word/2006/wordml" xmlns:wps="http://schemas.microsoft.com/office/word/2010/wordprocessingShape" mc:Ignorable="w14 w15 w16se w16cid wp14">
+<w:footnotes xmlns:wpc="http://schemas.microsoft.com/office/word/2010/wordprocessingCanvas" xmlns:cx="http://schemas.microsoft.com/office/drawing/2014/chartex" xmlns:cx1="http://schemas.microsoft.com/office/drawing/2015/9/8/chartex" xmlns:cx2="http://schemas.microsoft.com/office/drawing/2015/10/21/chartex" xmlns:cx3="http://schemas.microsoft.com/office/drawing/2016/5/9/chartex" xmlns:cx4="http://schemas.microsoft.com/office/drawing/2016/5/10/chartex" xmlns:cx5="http://schemas.microsoft.com/office/drawing/2016/5/11/chartex" xmlns:cx6="http://schemas.microsoft.com/office/drawing/2016/5/12/chartex" xmlns:cx7="http://schemas.microsoft.com/office/drawing/2016/5/13/chartex" xmlns:cx8="http://schemas.microsoft.com/office/drawing/2016/5/14/chartex" xmlns:mc="http://schemas.openxmlformats.org/markup-compatibility/2006" xmlns:aink="http://schemas.microsoft.com/office/drawing/2016/ink" xmlns:am3d="http://schemas.microsoft.com/office/drawing/2017/model3d" xmlns:o="urn:schemas-microsoft-com:office:office" xmlns:r="http://schemas.openxmlformats.org/officeDocument/2006/relationships" xmlns:m="http://schemas.openxmlformats.org/officeDocument/2006/math" xmlns:v="urn:schemas-microsoft-com:vml" xmlns:wp14="http://schemas.microsoft.com/office/word/2010/wordprocessingDrawing" xmlns:wp="http://schemas.openxmlformats.org/drawingml/2006/wordprocessingDrawing" xmlns:w10="urn:schemas-microsoft-com:office:word" xmlns:w="http://schemas.openxmlformats.org/wordprocessingml/2006/main" xmlns:w14="http://schemas.microsoft.com/office/word/2010/wordml" xmlns:w15="http://schemas.microsoft.com/office/word/2012/wordml" xmlns:w16cex="http://schemas.microsoft.com/office/word/2018/wordml/cex" xmlns:w16cid="http://schemas.microsoft.com/office/word/2016/wordml/cid" xmlns:w16="http://schemas.microsoft.com/office/word/2018/wordml" xmlns:w16se="http://schemas.microsoft.com/office/word/2015/wordml/symex" xmlns:wpg="http://schemas.microsoft.com/office/word/2010/wordprocessingGroup" xmlns:wpi="http://schemas.microsoft.com/office/word/2010/wordprocessingInk" xmlns:wne="http://schemas.microsoft.com/office/word/2006/wordml" xmlns:wps="http://schemas.microsoft.com/office/word/2010/wordprocessingShape" mc:Ignorable="w14 w15 w16se w16cid w16 w16cex wp14">
   <w:footnote w:type="separator" w:id="-1">
     <w:p>
       <w:pPr>
@@ -2916,8 +3507,157 @@
 </file>
 
 <file path=word/numbering.xml><?xml version="1.0" encoding="utf-8"?>
-<w:numbering xmlns:wpc="http://schemas.microsoft.com/office/word/2010/wordprocessingCanvas" xmlns:cx="http://schemas.microsoft.com/office/drawing/2014/chartex" xmlns:cx1="http://schemas.microsoft.com/office/drawing/2015/9/8/chartex" xmlns:cx2="http://schemas.microsoft.com/office/drawing/2015/10/21/chartex" xmlns:cx3="http://schemas.microsoft.com/office/drawing/2016/5/9/chartex" xmlns:cx4="http://schemas.microsoft.com/office/drawing/2016/5/10/chartex" xmlns:cx5="http://schemas.microsoft.com/office/drawing/2016/5/11/chartex" xmlns:cx6="http://schemas.microsoft.com/office/drawing/2016/5/12/chartex" xmlns:cx7="http://schemas.microsoft.com/office/drawing/2016/5/13/chartex" xmlns:cx8="http://schemas.microsoft.com/office/drawing/2016/5/14/chartex" xmlns:mc="http://schemas.openxmlformats.org/markup-compatibility/2006" xmlns:aink="http://schemas.microsoft.com/office/drawing/2016/ink" xmlns:am3d="http://schemas.microsoft.com/office/drawing/2017/model3d" xmlns:o="urn:schemas-microsoft-com:office:office" xmlns:r="http://schemas.openxmlformats.org/officeDocument/2006/relationships" xmlns:m="http://schemas.openxmlformats.org/officeDocument/2006/math" xmlns:v="urn:schemas-microsoft-com:vml" xmlns:wp14="http://schemas.microsoft.com/office/word/2010/wordprocessingDrawing" xmlns:wp="http://schemas.openxmlformats.org/drawingml/2006/wordprocessingDrawing" xmlns:w10="urn:schemas-microsoft-com:office:word" xmlns:w="http://schemas.openxmlformats.org/wordprocessingml/2006/main" xmlns:w14="http://schemas.microsoft.com/office/word/2010/wordml" xmlns:w15="http://schemas.microsoft.com/office/word/2012/wordml" xmlns:w16cid="http://schemas.microsoft.com/office/word/2016/wordml/cid" xmlns:w16se="http://schemas.microsoft.com/office/word/2015/wordml/symex" xmlns:wpg="http://schemas.microsoft.com/office/word/2010/wordprocessingGroup" xmlns:wpi="http://schemas.microsoft.com/office/word/2010/wordprocessingInk" xmlns:wne="http://schemas.microsoft.com/office/word/2006/wordml" xmlns:wps="http://schemas.microsoft.com/office/word/2010/wordprocessingShape" mc:Ignorable="w14 w15 w16se w16cid wp14">
+<w:numbering xmlns:wpc="http://schemas.microsoft.com/office/word/2010/wordprocessingCanvas" xmlns:cx="http://schemas.microsoft.com/office/drawing/2014/chartex" xmlns:cx1="http://schemas.microsoft.com/office/drawing/2015/9/8/chartex" xmlns:cx2="http://schemas.microsoft.com/office/drawing/2015/10/21/chartex" xmlns:cx3="http://schemas.microsoft.com/office/drawing/2016/5/9/chartex" xmlns:cx4="http://schemas.microsoft.com/office/drawing/2016/5/10/chartex" xmlns:cx5="http://schemas.microsoft.com/office/drawing/2016/5/11/chartex" xmlns:cx6="http://schemas.microsoft.com/office/drawing/2016/5/12/chartex" xmlns:cx7="http://schemas.microsoft.com/office/drawing/2016/5/13/chartex" xmlns:cx8="http://schemas.microsoft.com/office/drawing/2016/5/14/chartex" xmlns:mc="http://schemas.openxmlformats.org/markup-compatibility/2006" xmlns:aink="http://schemas.microsoft.com/office/drawing/2016/ink" xmlns:am3d="http://schemas.microsoft.com/office/drawing/2017/model3d" xmlns:o="urn:schemas-microsoft-com:office:office" xmlns:r="http://schemas.openxmlformats.org/officeDocument/2006/relationships" xmlns:m="http://schemas.openxmlformats.org/officeDocument/2006/math" xmlns:v="urn:schemas-microsoft-com:vml" xmlns:wp14="http://schemas.microsoft.com/office/word/2010/wordprocessingDrawing" xmlns:wp="http://schemas.openxmlformats.org/drawingml/2006/wordprocessingDrawing" xmlns:w10="urn:schemas-microsoft-com:office:word" xmlns:w="http://schemas.openxmlformats.org/wordprocessingml/2006/main" xmlns:w14="http://schemas.microsoft.com/office/word/2010/wordml" xmlns:w15="http://schemas.microsoft.com/office/word/2012/wordml" xmlns:w16cex="http://schemas.microsoft.com/office/word/2018/wordml/cex" xmlns:w16cid="http://schemas.microsoft.com/office/word/2016/wordml/cid" xmlns:w16="http://schemas.microsoft.com/office/word/2018/wordml" xmlns:w16se="http://schemas.microsoft.com/office/word/2015/wordml/symex" xmlns:wpg="http://schemas.microsoft.com/office/word/2010/wordprocessingGroup" xmlns:wpi="http://schemas.microsoft.com/office/word/2010/wordprocessingInk" xmlns:wne="http://schemas.microsoft.com/office/word/2006/wordml" xmlns:wps="http://schemas.microsoft.com/office/word/2010/wordprocessingShape" mc:Ignorable="w14 w15 w16se w16cid w16 w16cex wp14">
   <w:abstractNum w:abstractNumId="0" w15:restartNumberingAfterBreak="0">
+    <w:nsid w:val="10C80882"/>
+    <w:multiLevelType w:val="multilevel"/>
+    <w:tmpl w:val="3EA82E18"/>
+    <w:lvl w:ilvl="0">
+      <w:start w:val="1"/>
+      <w:numFmt w:val="bullet"/>
+      <w:lvlText w:val=""/>
+      <w:lvlJc w:val="left"/>
+      <w:pPr>
+        <w:tabs>
+          <w:tab w:val="num" w:pos="720"/>
+        </w:tabs>
+        <w:ind w:left="720" w:hanging="360"/>
+      </w:pPr>
+      <w:rPr>
+        <w:rFonts w:ascii="Symbol" w:hAnsi="Symbol" w:hint="default"/>
+        <w:sz w:val="20"/>
+      </w:rPr>
+    </w:lvl>
+    <w:lvl w:ilvl="1" w:tentative="1">
+      <w:start w:val="1"/>
+      <w:numFmt w:val="bullet"/>
+      <w:lvlText w:val="o"/>
+      <w:lvlJc w:val="left"/>
+      <w:pPr>
+        <w:tabs>
+          <w:tab w:val="num" w:pos="1440"/>
+        </w:tabs>
+        <w:ind w:left="1440" w:hanging="360"/>
+      </w:pPr>
+      <w:rPr>
+        <w:rFonts w:ascii="Courier New" w:hAnsi="Courier New" w:hint="default"/>
+        <w:sz w:val="20"/>
+      </w:rPr>
+    </w:lvl>
+    <w:lvl w:ilvl="2" w:tentative="1">
+      <w:start w:val="1"/>
+      <w:numFmt w:val="bullet"/>
+      <w:lvlText w:val=""/>
+      <w:lvlJc w:val="left"/>
+      <w:pPr>
+        <w:tabs>
+          <w:tab w:val="num" w:pos="2160"/>
+        </w:tabs>
+        <w:ind w:left="2160" w:hanging="360"/>
+      </w:pPr>
+      <w:rPr>
+        <w:rFonts w:ascii="Wingdings" w:hAnsi="Wingdings" w:hint="default"/>
+        <w:sz w:val="20"/>
+      </w:rPr>
+    </w:lvl>
+    <w:lvl w:ilvl="3" w:tentative="1">
+      <w:start w:val="1"/>
+      <w:numFmt w:val="bullet"/>
+      <w:lvlText w:val=""/>
+      <w:lvlJc w:val="left"/>
+      <w:pPr>
+        <w:tabs>
+          <w:tab w:val="num" w:pos="2880"/>
+        </w:tabs>
+        <w:ind w:left="2880" w:hanging="360"/>
+      </w:pPr>
+      <w:rPr>
+        <w:rFonts w:ascii="Wingdings" w:hAnsi="Wingdings" w:hint="default"/>
+        <w:sz w:val="20"/>
+      </w:rPr>
+    </w:lvl>
+    <w:lvl w:ilvl="4" w:tentative="1">
+      <w:start w:val="1"/>
+      <w:numFmt w:val="bullet"/>
+      <w:lvlText w:val=""/>
+      <w:lvlJc w:val="left"/>
+      <w:pPr>
+        <w:tabs>
+          <w:tab w:val="num" w:pos="3600"/>
+        </w:tabs>
+        <w:ind w:left="3600" w:hanging="360"/>
+      </w:pPr>
+      <w:rPr>
+        <w:rFonts w:ascii="Wingdings" w:hAnsi="Wingdings" w:hint="default"/>
+        <w:sz w:val="20"/>
+      </w:rPr>
+    </w:lvl>
+    <w:lvl w:ilvl="5" w:tentative="1">
+      <w:start w:val="1"/>
+      <w:numFmt w:val="bullet"/>
+      <w:lvlText w:val=""/>
+      <w:lvlJc w:val="left"/>
+      <w:pPr>
+        <w:tabs>
+          <w:tab w:val="num" w:pos="4320"/>
+        </w:tabs>
+        <w:ind w:left="4320" w:hanging="360"/>
+      </w:pPr>
+      <w:rPr>
+        <w:rFonts w:ascii="Wingdings" w:hAnsi="Wingdings" w:hint="default"/>
+        <w:sz w:val="20"/>
+      </w:rPr>
+    </w:lvl>
+    <w:lvl w:ilvl="6" w:tentative="1">
+      <w:start w:val="1"/>
+      <w:numFmt w:val="bullet"/>
+      <w:lvlText w:val=""/>
+      <w:lvlJc w:val="left"/>
+      <w:pPr>
+        <w:tabs>
+          <w:tab w:val="num" w:pos="5040"/>
+        </w:tabs>
+        <w:ind w:left="5040" w:hanging="360"/>
+      </w:pPr>
+      <w:rPr>
+        <w:rFonts w:ascii="Wingdings" w:hAnsi="Wingdings" w:hint="default"/>
+        <w:sz w:val="20"/>
+      </w:rPr>
+    </w:lvl>
+    <w:lvl w:ilvl="7" w:tentative="1">
+      <w:start w:val="1"/>
+      <w:numFmt w:val="bullet"/>
+      <w:lvlText w:val=""/>
+      <w:lvlJc w:val="left"/>
+      <w:pPr>
+        <w:tabs>
+          <w:tab w:val="num" w:pos="5760"/>
+        </w:tabs>
+        <w:ind w:left="5760" w:hanging="360"/>
+      </w:pPr>
+      <w:rPr>
+        <w:rFonts w:ascii="Wingdings" w:hAnsi="Wingdings" w:hint="default"/>
+        <w:sz w:val="20"/>
+      </w:rPr>
+    </w:lvl>
+    <w:lvl w:ilvl="8" w:tentative="1">
+      <w:start w:val="1"/>
+      <w:numFmt w:val="bullet"/>
+      <w:lvlText w:val=""/>
+      <w:lvlJc w:val="left"/>
+      <w:pPr>
+        <w:tabs>
+          <w:tab w:val="num" w:pos="6480"/>
+        </w:tabs>
+        <w:ind w:left="6480" w:hanging="360"/>
+      </w:pPr>
+      <w:rPr>
+        <w:rFonts w:ascii="Wingdings" w:hAnsi="Wingdings" w:hint="default"/>
+        <w:sz w:val="20"/>
+      </w:rPr>
+    </w:lvl>
+  </w:abstractNum>
+  <w:abstractNum w:abstractNumId="1" w15:restartNumberingAfterBreak="0">
     <w:nsid w:val="230239D6"/>
     <w:multiLevelType w:val="hybridMultilevel"/>
     <w:tmpl w:val="0D5AADAE"/>
@@ -3030,7 +3770,7 @@
       </w:rPr>
     </w:lvl>
   </w:abstractNum>
-  <w:abstractNum w:abstractNumId="1" w15:restartNumberingAfterBreak="0">
+  <w:abstractNum w:abstractNumId="2" w15:restartNumberingAfterBreak="0">
     <w:nsid w:val="2EA22B87"/>
     <w:multiLevelType w:val="hybridMultilevel"/>
     <w:tmpl w:val="3F482A14"/>
@@ -3143,7 +3883,7 @@
       </w:rPr>
     </w:lvl>
   </w:abstractNum>
-  <w:abstractNum w:abstractNumId="2" w15:restartNumberingAfterBreak="0">
+  <w:abstractNum w:abstractNumId="3" w15:restartNumberingAfterBreak="0">
     <w:nsid w:val="3C9A2005"/>
     <w:multiLevelType w:val="hybridMultilevel"/>
     <w:tmpl w:val="2948FFE8"/>
@@ -3256,7 +3996,7 @@
       </w:rPr>
     </w:lvl>
   </w:abstractNum>
-  <w:abstractNum w:abstractNumId="3" w15:restartNumberingAfterBreak="0">
+  <w:abstractNum w:abstractNumId="4" w15:restartNumberingAfterBreak="0">
     <w:nsid w:val="4B8570F8"/>
     <w:multiLevelType w:val="hybridMultilevel"/>
     <w:tmpl w:val="66B6B5D6"/>
@@ -3369,7 +4109,120 @@
       </w:rPr>
     </w:lvl>
   </w:abstractNum>
-  <w:abstractNum w:abstractNumId="4" w15:restartNumberingAfterBreak="0">
+  <w:abstractNum w:abstractNumId="5" w15:restartNumberingAfterBreak="0">
+    <w:nsid w:val="54756464"/>
+    <w:multiLevelType w:val="hybridMultilevel"/>
+    <w:tmpl w:val="5AC0F066"/>
+    <w:lvl w:ilvl="0" w:tplc="48090001">
+      <w:start w:val="1"/>
+      <w:numFmt w:val="bullet"/>
+      <w:lvlText w:val=""/>
+      <w:lvlJc w:val="left"/>
+      <w:pPr>
+        <w:ind w:left="1080" w:hanging="360"/>
+      </w:pPr>
+      <w:rPr>
+        <w:rFonts w:ascii="Symbol" w:hAnsi="Symbol" w:hint="default"/>
+      </w:rPr>
+    </w:lvl>
+    <w:lvl w:ilvl="1" w:tplc="48090003" w:tentative="1">
+      <w:start w:val="1"/>
+      <w:numFmt w:val="bullet"/>
+      <w:lvlText w:val="o"/>
+      <w:lvlJc w:val="left"/>
+      <w:pPr>
+        <w:ind w:left="1800" w:hanging="360"/>
+      </w:pPr>
+      <w:rPr>
+        <w:rFonts w:ascii="Courier New" w:hAnsi="Courier New" w:cs="Courier New" w:hint="default"/>
+      </w:rPr>
+    </w:lvl>
+    <w:lvl w:ilvl="2" w:tplc="48090005" w:tentative="1">
+      <w:start w:val="1"/>
+      <w:numFmt w:val="bullet"/>
+      <w:lvlText w:val=""/>
+      <w:lvlJc w:val="left"/>
+      <w:pPr>
+        <w:ind w:left="2520" w:hanging="360"/>
+      </w:pPr>
+      <w:rPr>
+        <w:rFonts w:ascii="Wingdings" w:hAnsi="Wingdings" w:hint="default"/>
+      </w:rPr>
+    </w:lvl>
+    <w:lvl w:ilvl="3" w:tplc="48090001" w:tentative="1">
+      <w:start w:val="1"/>
+      <w:numFmt w:val="bullet"/>
+      <w:lvlText w:val=""/>
+      <w:lvlJc w:val="left"/>
+      <w:pPr>
+        <w:ind w:left="3240" w:hanging="360"/>
+      </w:pPr>
+      <w:rPr>
+        <w:rFonts w:ascii="Symbol" w:hAnsi="Symbol" w:hint="default"/>
+      </w:rPr>
+    </w:lvl>
+    <w:lvl w:ilvl="4" w:tplc="48090003" w:tentative="1">
+      <w:start w:val="1"/>
+      <w:numFmt w:val="bullet"/>
+      <w:lvlText w:val="o"/>
+      <w:lvlJc w:val="left"/>
+      <w:pPr>
+        <w:ind w:left="3960" w:hanging="360"/>
+      </w:pPr>
+      <w:rPr>
+        <w:rFonts w:ascii="Courier New" w:hAnsi="Courier New" w:cs="Courier New" w:hint="default"/>
+      </w:rPr>
+    </w:lvl>
+    <w:lvl w:ilvl="5" w:tplc="48090005" w:tentative="1">
+      <w:start w:val="1"/>
+      <w:numFmt w:val="bullet"/>
+      <w:lvlText w:val=""/>
+      <w:lvlJc w:val="left"/>
+      <w:pPr>
+        <w:ind w:left="4680" w:hanging="360"/>
+      </w:pPr>
+      <w:rPr>
+        <w:rFonts w:ascii="Wingdings" w:hAnsi="Wingdings" w:hint="default"/>
+      </w:rPr>
+    </w:lvl>
+    <w:lvl w:ilvl="6" w:tplc="48090001" w:tentative="1">
+      <w:start w:val="1"/>
+      <w:numFmt w:val="bullet"/>
+      <w:lvlText w:val=""/>
+      <w:lvlJc w:val="left"/>
+      <w:pPr>
+        <w:ind w:left="5400" w:hanging="360"/>
+      </w:pPr>
+      <w:rPr>
+        <w:rFonts w:ascii="Symbol" w:hAnsi="Symbol" w:hint="default"/>
+      </w:rPr>
+    </w:lvl>
+    <w:lvl w:ilvl="7" w:tplc="48090003" w:tentative="1">
+      <w:start w:val="1"/>
+      <w:numFmt w:val="bullet"/>
+      <w:lvlText w:val="o"/>
+      <w:lvlJc w:val="left"/>
+      <w:pPr>
+        <w:ind w:left="6120" w:hanging="360"/>
+      </w:pPr>
+      <w:rPr>
+        <w:rFonts w:ascii="Courier New" w:hAnsi="Courier New" w:cs="Courier New" w:hint="default"/>
+      </w:rPr>
+    </w:lvl>
+    <w:lvl w:ilvl="8" w:tplc="48090005" w:tentative="1">
+      <w:start w:val="1"/>
+      <w:numFmt w:val="bullet"/>
+      <w:lvlText w:val=""/>
+      <w:lvlJc w:val="left"/>
+      <w:pPr>
+        <w:ind w:left="6840" w:hanging="360"/>
+      </w:pPr>
+      <w:rPr>
+        <w:rFonts w:ascii="Wingdings" w:hAnsi="Wingdings" w:hint="default"/>
+      </w:rPr>
+    </w:lvl>
+  </w:abstractNum>
+  <w:abstractNum w:abstractNumId="6" w15:restartNumberingAfterBreak="0">
     <w:nsid w:val="5D7B0DD7"/>
     <w:multiLevelType w:val="hybridMultilevel"/>
     <w:tmpl w:val="5F38726A"/>
@@ -3482,7 +4335,7 @@
       </w:rPr>
     </w:lvl>
   </w:abstractNum>
-  <w:abstractNum w:abstractNumId="5" w15:restartNumberingAfterBreak="0">
+  <w:abstractNum w:abstractNumId="7" w15:restartNumberingAfterBreak="0">
     <w:nsid w:val="6CCA470A"/>
     <w:multiLevelType w:val="hybridMultilevel"/>
     <w:tmpl w:val="03624370"/>
@@ -3595,7 +4448,7 @@
       </w:rPr>
     </w:lvl>
   </w:abstractNum>
-  <w:abstractNum w:abstractNumId="6" w15:restartNumberingAfterBreak="0">
+  <w:abstractNum w:abstractNumId="8" w15:restartNumberingAfterBreak="0">
     <w:nsid w:val="79835E44"/>
     <w:multiLevelType w:val="hybridMultilevel"/>
     <w:tmpl w:val="51A23518"/>
@@ -3708,7 +4561,7 @@
       </w:rPr>
     </w:lvl>
   </w:abstractNum>
-  <w:abstractNum w:abstractNumId="7" w15:restartNumberingAfterBreak="0">
+  <w:abstractNum w:abstractNumId="9" w15:restartNumberingAfterBreak="0">
     <w:nsid w:val="7AE4588E"/>
     <w:multiLevelType w:val="hybridMultilevel"/>
     <w:tmpl w:val="06C88AD0"/>
@@ -3822,34 +4675,40 @@
     </w:lvl>
   </w:abstractNum>
   <w:num w:numId="1">
+    <w:abstractNumId w:val="1"/>
+  </w:num>
+  <w:num w:numId="2">
+    <w:abstractNumId w:val="2"/>
+  </w:num>
+  <w:num w:numId="3">
+    <w:abstractNumId w:val="4"/>
+  </w:num>
+  <w:num w:numId="4">
+    <w:abstractNumId w:val="8"/>
+  </w:num>
+  <w:num w:numId="5">
+    <w:abstractNumId w:val="3"/>
+  </w:num>
+  <w:num w:numId="6">
+    <w:abstractNumId w:val="9"/>
+  </w:num>
+  <w:num w:numId="7">
+    <w:abstractNumId w:val="7"/>
+  </w:num>
+  <w:num w:numId="8">
+    <w:abstractNumId w:val="6"/>
+  </w:num>
+  <w:num w:numId="9">
     <w:abstractNumId w:val="0"/>
   </w:num>
-  <w:num w:numId="2">
-    <w:abstractNumId w:val="1"/>
-  </w:num>
-  <w:num w:numId="3">
-    <w:abstractNumId w:val="3"/>
-  </w:num>
-  <w:num w:numId="4">
-    <w:abstractNumId w:val="6"/>
-  </w:num>
-  <w:num w:numId="5">
-    <w:abstractNumId w:val="2"/>
-  </w:num>
-  <w:num w:numId="6">
-    <w:abstractNumId w:val="7"/>
-  </w:num>
-  <w:num w:numId="7">
+  <w:num w:numId="10">
     <w:abstractNumId w:val="5"/>
-  </w:num>
-  <w:num w:numId="8">
-    <w:abstractNumId w:val="4"/>
   </w:num>
 </w:numbering>
 </file>
 
 <file path=word/styles.xml><?xml version="1.0" encoding="utf-8"?>
-<w:styles xmlns:mc="http://schemas.openxmlformats.org/markup-compatibility/2006" xmlns:r="http://schemas.openxmlformats.org/officeDocument/2006/relationships" xmlns:w="http://schemas.openxmlformats.org/wordprocessingml/2006/main" xmlns:w14="http://schemas.microsoft.com/office/word/2010/wordml" xmlns:w15="http://schemas.microsoft.com/office/word/2012/wordml" xmlns:w16cid="http://schemas.microsoft.com/office/word/2016/wordml/cid" xmlns:w16se="http://schemas.microsoft.com/office/word/2015/wordml/symex" mc:Ignorable="w14 w15 w16se w16cid">
+<w:styles xmlns:mc="http://schemas.openxmlformats.org/markup-compatibility/2006" xmlns:r="http://schemas.openxmlformats.org/officeDocument/2006/relationships" xmlns:w="http://schemas.openxmlformats.org/wordprocessingml/2006/main" xmlns:w14="http://schemas.microsoft.com/office/word/2010/wordml" xmlns:w15="http://schemas.microsoft.com/office/word/2012/wordml" xmlns:w16cex="http://schemas.microsoft.com/office/word/2018/wordml/cex" xmlns:w16cid="http://schemas.microsoft.com/office/word/2016/wordml/cid" xmlns:w16="http://schemas.microsoft.com/office/word/2018/wordml" xmlns:w16se="http://schemas.microsoft.com/office/word/2015/wordml/symex" mc:Ignorable="w14 w15 w16se w16cid w16 w16cex">
   <w:docDefaults>
     <w:rPrDefault>
       <w:rPr>
@@ -4319,6 +5178,7 @@
   <w:style w:type="character" w:default="1" w:styleId="DefaultParagraphFont">
     <w:name w:val="Default Paragraph Font"/>
     <w:uiPriority w:val="1"/>
+    <w:semiHidden/>
     <w:unhideWhenUsed/>
   </w:style>
   <w:style w:type="table" w:default="1" w:styleId="TableNormal">
@@ -4563,6 +5423,22 @@
         <w:insideV w:val="single" w:sz="4" w:space="0" w:color="auto"/>
       </w:tblBorders>
     </w:tblPr>
+  </w:style>
+  <w:style w:type="paragraph" w:styleId="NormalWeb">
+    <w:name w:val="Normal (Web)"/>
+    <w:basedOn w:val="Normal"/>
+    <w:uiPriority w:val="99"/>
+    <w:semiHidden/>
+    <w:unhideWhenUsed/>
+    <w:rsid w:val="00245860"/>
+    <w:pPr>
+      <w:spacing w:before="100" w:beforeAutospacing="1" w:after="100" w:afterAutospacing="1" w:line="240" w:lineRule="auto"/>
+    </w:pPr>
+    <w:rPr>
+      <w:rFonts w:eastAsia="Times New Roman" w:cs="Times New Roman"/>
+      <w:szCs w:val="24"/>
+      <w:lang w:eastAsia="zh-CN"/>
+    </w:rPr>
   </w:style>
 </w:styles>
 </file>

</xml_diff>

<commit_message>
Took presentations slides out and placed into the submission folder. Updated handover document. Updated website (now NRIC only collects last 4 characters).
This should be the last commit.

Thyroid-SPOT is developed by 3 students of Temasek Polytechnic IIT-IT:
- Chua Chee Hean
- Ong Jia Chun
- Yu Kai Long

Supervised by: Mrs. Fang Ying Huey.
Client: A*STAR's APD Lab.
</commit_message>
<xml_diff>
--- a/Thyroid-SPOT Handover Document.docx
+++ b/Thyroid-SPOT Handover Document.docx
@@ -109,23 +109,16 @@
         <w:p>
           <w:pPr>
             <w:pStyle w:val="TOC1"/>
-            <w:tabs>
-              <w:tab w:val="right" w:leader="dot" w:pos="9016"/>
-            </w:tabs>
             <w:rPr>
               <w:rFonts w:asciiTheme="minorHAnsi" w:eastAsiaTheme="minorEastAsia" w:hAnsiTheme="minorHAnsi"/>
-              <w:b/>
-              <w:bCs/>
-              <w:noProof/>
-              <w:szCs w:val="24"/>
+              <w:sz w:val="22"/>
               <w:lang w:eastAsia="en-SG"/>
             </w:rPr>
           </w:pPr>
           <w:r>
             <w:rPr>
               <w:rFonts w:cs="Times New Roman"/>
-              <w:b/>
-              <w:bCs/>
+              <w:noProof w:val="0"/>
               <w:sz w:val="36"/>
               <w:szCs w:val="36"/>
             </w:rPr>
@@ -134,8 +127,6 @@
           <w:r>
             <w:rPr>
               <w:rFonts w:cs="Times New Roman"/>
-              <w:b/>
-              <w:bCs/>
               <w:sz w:val="36"/>
               <w:szCs w:val="36"/>
             </w:rPr>
@@ -144,98 +135,57 @@
           <w:r>
             <w:rPr>
               <w:rFonts w:cs="Times New Roman"/>
-              <w:b/>
-              <w:bCs/>
+              <w:noProof w:val="0"/>
               <w:sz w:val="36"/>
               <w:szCs w:val="36"/>
             </w:rPr>
             <w:fldChar w:fldCharType="separate"/>
           </w:r>
-          <w:hyperlink w:anchor="_Toc52293580" w:history="1">
+          <w:hyperlink w:anchor="_Toc52535230" w:history="1">
             <w:r>
               <w:rPr>
                 <w:rStyle w:val="Hyperlink"/>
-                <w:b/>
-                <w:bCs/>
-                <w:noProof/>
-                <w:sz w:val="28"/>
-                <w:szCs w:val="24"/>
               </w:rPr>
               <w:t>1. General Information</w:t>
             </w:r>
             <w:r>
               <w:rPr>
-                <w:b/>
-                <w:bCs/>
-                <w:noProof/>
-                <w:webHidden/>
-                <w:sz w:val="28"/>
-                <w:szCs w:val="24"/>
+                <w:webHidden/>
               </w:rPr>
               <w:tab/>
             </w:r>
             <w:r>
               <w:rPr>
-                <w:b/>
-                <w:bCs/>
-                <w:noProof/>
-                <w:webHidden/>
-                <w:sz w:val="28"/>
-                <w:szCs w:val="24"/>
+                <w:webHidden/>
               </w:rPr>
               <w:fldChar w:fldCharType="begin"/>
             </w:r>
             <w:r>
               <w:rPr>
-                <w:b/>
-                <w:bCs/>
-                <w:noProof/>
-                <w:webHidden/>
-                <w:sz w:val="28"/>
-                <w:szCs w:val="24"/>
-              </w:rPr>
-              <w:instrText xml:space="preserve"> PAGEREF _Toc52293580 \h </w:instrText>
-            </w:r>
-            <w:r>
-              <w:rPr>
-                <w:b/>
-                <w:bCs/>
-                <w:noProof/>
-                <w:webHidden/>
-                <w:sz w:val="28"/>
-                <w:szCs w:val="24"/>
-              </w:rPr>
-            </w:r>
-            <w:r>
-              <w:rPr>
-                <w:b/>
-                <w:bCs/>
-                <w:noProof/>
-                <w:webHidden/>
-                <w:sz w:val="28"/>
-                <w:szCs w:val="24"/>
+                <w:webHidden/>
+              </w:rPr>
+              <w:instrText xml:space="preserve"> PAGEREF _Toc52535230 \h </w:instrText>
+            </w:r>
+            <w:r>
+              <w:rPr>
+                <w:webHidden/>
+              </w:rPr>
+            </w:r>
+            <w:r>
+              <w:rPr>
+                <w:webHidden/>
               </w:rPr>
               <w:fldChar w:fldCharType="separate"/>
             </w:r>
             <w:r>
               <w:rPr>
-                <w:b/>
-                <w:bCs/>
-                <w:noProof/>
-                <w:webHidden/>
-                <w:sz w:val="28"/>
-                <w:szCs w:val="24"/>
+                <w:webHidden/>
               </w:rPr>
               <w:t>2</w:t>
             </w:r>
             <w:r>
               <w:rPr>
-                <w:b/>
-                <w:bCs/>
-                <w:noProof/>
-                <w:webHidden/>
-                <w:sz w:val="28"/>
-                <w:szCs w:val="24"/>
+                <w:webHidden/>
               </w:rPr>
               <w:fldChar w:fldCharType="end"/>
             </w:r>
@@ -246,11 +196,12 @@
             <w:pStyle w:val="TOC2"/>
             <w:rPr>
               <w:rFonts w:asciiTheme="minorHAnsi" w:eastAsiaTheme="minorEastAsia" w:hAnsiTheme="minorHAnsi"/>
-              <w:sz w:val="24"/>
+              <w:sz w:val="22"/>
+              <w:szCs w:val="22"/>
               <w:lang w:eastAsia="en-SG"/>
             </w:rPr>
           </w:pPr>
-          <w:hyperlink w:anchor="_Toc52293581" w:history="1">
+          <w:hyperlink w:anchor="_Toc52535231" w:history="1">
             <w:r>
               <w:rPr>
                 <w:rStyle w:val="Hyperlink"/>
@@ -273,7 +224,7 @@
               <w:rPr>
                 <w:webHidden/>
               </w:rPr>
-              <w:instrText xml:space="preserve"> PAGEREF _Toc52293581 \h </w:instrText>
+              <w:instrText xml:space="preserve"> PAGEREF _Toc52535231 \h </w:instrText>
             </w:r>
             <w:r>
               <w:rPr>
@@ -305,11 +256,12 @@
             <w:pStyle w:val="TOC2"/>
             <w:rPr>
               <w:rFonts w:asciiTheme="minorHAnsi" w:eastAsiaTheme="minorEastAsia" w:hAnsiTheme="minorHAnsi"/>
-              <w:sz w:val="24"/>
+              <w:sz w:val="22"/>
+              <w:szCs w:val="22"/>
               <w:lang w:eastAsia="en-SG"/>
             </w:rPr>
           </w:pPr>
-          <w:hyperlink w:anchor="_Toc52293582" w:history="1">
+          <w:hyperlink w:anchor="_Toc52535232" w:history="1">
             <w:r>
               <w:rPr>
                 <w:rStyle w:val="Hyperlink"/>
@@ -332,7 +284,7 @@
               <w:rPr>
                 <w:webHidden/>
               </w:rPr>
-              <w:instrText xml:space="preserve"> PAGEREF _Toc52293582 \h </w:instrText>
+              <w:instrText xml:space="preserve"> PAGEREF _Toc52535232 \h </w:instrText>
             </w:r>
             <w:r>
               <w:rPr>
@@ -362,103 +314,57 @@
         <w:p>
           <w:pPr>
             <w:pStyle w:val="TOC1"/>
-            <w:tabs>
-              <w:tab w:val="right" w:leader="dot" w:pos="9016"/>
-            </w:tabs>
             <w:rPr>
               <w:rFonts w:asciiTheme="minorHAnsi" w:eastAsiaTheme="minorEastAsia" w:hAnsiTheme="minorHAnsi"/>
-              <w:b/>
-              <w:bCs/>
-              <w:noProof/>
-              <w:szCs w:val="24"/>
+              <w:sz w:val="22"/>
               <w:lang w:eastAsia="en-SG"/>
             </w:rPr>
           </w:pPr>
-          <w:hyperlink w:anchor="_Toc52293583" w:history="1">
+          <w:hyperlink w:anchor="_Toc52535233" w:history="1">
             <w:r>
               <w:rPr>
                 <w:rStyle w:val="Hyperlink"/>
-                <w:b/>
-                <w:bCs/>
-                <w:noProof/>
-                <w:sz w:val="28"/>
-                <w:szCs w:val="24"/>
               </w:rPr>
               <w:t>2. Technical Details</w:t>
             </w:r>
             <w:r>
               <w:rPr>
-                <w:b/>
-                <w:bCs/>
-                <w:noProof/>
-                <w:webHidden/>
-                <w:sz w:val="28"/>
-                <w:szCs w:val="24"/>
+                <w:webHidden/>
               </w:rPr>
               <w:tab/>
             </w:r>
             <w:r>
               <w:rPr>
-                <w:b/>
-                <w:bCs/>
-                <w:noProof/>
-                <w:webHidden/>
-                <w:sz w:val="28"/>
-                <w:szCs w:val="24"/>
+                <w:webHidden/>
               </w:rPr>
               <w:fldChar w:fldCharType="begin"/>
             </w:r>
             <w:r>
               <w:rPr>
-                <w:b/>
-                <w:bCs/>
-                <w:noProof/>
-                <w:webHidden/>
-                <w:sz w:val="28"/>
-                <w:szCs w:val="24"/>
-              </w:rPr>
-              <w:instrText xml:space="preserve"> PAGEREF _Toc52293583 \h </w:instrText>
-            </w:r>
-            <w:r>
-              <w:rPr>
-                <w:b/>
-                <w:bCs/>
-                <w:noProof/>
-                <w:webHidden/>
-                <w:sz w:val="28"/>
-                <w:szCs w:val="24"/>
-              </w:rPr>
-            </w:r>
-            <w:r>
-              <w:rPr>
-                <w:b/>
-                <w:bCs/>
-                <w:noProof/>
-                <w:webHidden/>
-                <w:sz w:val="28"/>
-                <w:szCs w:val="24"/>
+                <w:webHidden/>
+              </w:rPr>
+              <w:instrText xml:space="preserve"> PAGEREF _Toc52535233 \h </w:instrText>
+            </w:r>
+            <w:r>
+              <w:rPr>
+                <w:webHidden/>
+              </w:rPr>
+            </w:r>
+            <w:r>
+              <w:rPr>
+                <w:webHidden/>
               </w:rPr>
               <w:fldChar w:fldCharType="separate"/>
             </w:r>
             <w:r>
               <w:rPr>
-                <w:b/>
-                <w:bCs/>
-                <w:noProof/>
-                <w:webHidden/>
-                <w:sz w:val="28"/>
-                <w:szCs w:val="24"/>
+                <w:webHidden/>
               </w:rPr>
               <w:t>3</w:t>
             </w:r>
             <w:r>
               <w:rPr>
-                <w:b/>
-                <w:bCs/>
-                <w:noProof/>
-                <w:webHidden/>
-                <w:sz w:val="28"/>
-                <w:szCs w:val="24"/>
+                <w:webHidden/>
               </w:rPr>
               <w:fldChar w:fldCharType="end"/>
             </w:r>
@@ -469,11 +375,12 @@
             <w:pStyle w:val="TOC2"/>
             <w:rPr>
               <w:rFonts w:asciiTheme="minorHAnsi" w:eastAsiaTheme="minorEastAsia" w:hAnsiTheme="minorHAnsi"/>
-              <w:sz w:val="24"/>
+              <w:sz w:val="22"/>
+              <w:szCs w:val="22"/>
               <w:lang w:eastAsia="en-SG"/>
             </w:rPr>
           </w:pPr>
-          <w:hyperlink w:anchor="_Toc52293584" w:history="1">
+          <w:hyperlink w:anchor="_Toc52535234" w:history="1">
             <w:r>
               <w:rPr>
                 <w:rStyle w:val="Hyperlink"/>
@@ -496,7 +403,7 @@
               <w:rPr>
                 <w:webHidden/>
               </w:rPr>
-              <w:instrText xml:space="preserve"> PAGEREF _Toc52293584 \h </w:instrText>
+              <w:instrText xml:space="preserve"> PAGEREF _Toc52535234 \h </w:instrText>
             </w:r>
             <w:r>
               <w:rPr>
@@ -528,11 +435,12 @@
             <w:pStyle w:val="TOC2"/>
             <w:rPr>
               <w:rFonts w:asciiTheme="minorHAnsi" w:eastAsiaTheme="minorEastAsia" w:hAnsiTheme="minorHAnsi"/>
-              <w:sz w:val="24"/>
+              <w:sz w:val="22"/>
+              <w:szCs w:val="22"/>
               <w:lang w:eastAsia="en-SG"/>
             </w:rPr>
           </w:pPr>
-          <w:hyperlink w:anchor="_Toc52293585" w:history="1">
+          <w:hyperlink w:anchor="_Toc52535235" w:history="1">
             <w:r>
               <w:rPr>
                 <w:rStyle w:val="Hyperlink"/>
@@ -555,7 +463,7 @@
               <w:rPr>
                 <w:webHidden/>
               </w:rPr>
-              <w:instrText xml:space="preserve"> PAGEREF _Toc52293585 \h </w:instrText>
+              <w:instrText xml:space="preserve"> PAGEREF _Toc52535235 \h </w:instrText>
             </w:r>
             <w:r>
               <w:rPr>
@@ -587,11 +495,12 @@
             <w:pStyle w:val="TOC2"/>
             <w:rPr>
               <w:rFonts w:asciiTheme="minorHAnsi" w:eastAsiaTheme="minorEastAsia" w:hAnsiTheme="minorHAnsi"/>
-              <w:sz w:val="24"/>
+              <w:sz w:val="22"/>
+              <w:szCs w:val="22"/>
               <w:lang w:eastAsia="en-SG"/>
             </w:rPr>
           </w:pPr>
-          <w:hyperlink w:anchor="_Toc52293586" w:history="1">
+          <w:hyperlink w:anchor="_Toc52535236" w:history="1">
             <w:r>
               <w:rPr>
                 <w:rStyle w:val="Hyperlink"/>
@@ -614,7 +523,7 @@
               <w:rPr>
                 <w:webHidden/>
               </w:rPr>
-              <w:instrText xml:space="preserve"> PAGEREF _Toc52293586 \h </w:instrText>
+              <w:instrText xml:space="preserve"> PAGEREF _Toc52535236 \h </w:instrText>
             </w:r>
             <w:r>
               <w:rPr>
@@ -644,103 +553,57 @@
         <w:p>
           <w:pPr>
             <w:pStyle w:val="TOC1"/>
-            <w:tabs>
-              <w:tab w:val="right" w:leader="dot" w:pos="9016"/>
-            </w:tabs>
             <w:rPr>
               <w:rFonts w:asciiTheme="minorHAnsi" w:eastAsiaTheme="minorEastAsia" w:hAnsiTheme="minorHAnsi"/>
-              <w:b/>
-              <w:bCs/>
-              <w:noProof/>
-              <w:szCs w:val="24"/>
+              <w:sz w:val="22"/>
               <w:lang w:eastAsia="en-SG"/>
             </w:rPr>
           </w:pPr>
-          <w:hyperlink w:anchor="_Toc52293587" w:history="1">
+          <w:hyperlink w:anchor="_Toc52535237" w:history="1">
             <w:r>
               <w:rPr>
                 <w:rStyle w:val="Hyperlink"/>
-                <w:b/>
-                <w:bCs/>
-                <w:noProof/>
-                <w:sz w:val="28"/>
-                <w:szCs w:val="24"/>
               </w:rPr>
               <w:t>3. Miscellaneous</w:t>
             </w:r>
             <w:r>
               <w:rPr>
-                <w:b/>
-                <w:bCs/>
-                <w:noProof/>
-                <w:webHidden/>
-                <w:sz w:val="28"/>
-                <w:szCs w:val="24"/>
+                <w:webHidden/>
               </w:rPr>
               <w:tab/>
             </w:r>
             <w:r>
               <w:rPr>
-                <w:b/>
-                <w:bCs/>
-                <w:noProof/>
-                <w:webHidden/>
-                <w:sz w:val="28"/>
-                <w:szCs w:val="24"/>
+                <w:webHidden/>
               </w:rPr>
               <w:fldChar w:fldCharType="begin"/>
             </w:r>
             <w:r>
               <w:rPr>
-                <w:b/>
-                <w:bCs/>
-                <w:noProof/>
-                <w:webHidden/>
-                <w:sz w:val="28"/>
-                <w:szCs w:val="24"/>
-              </w:rPr>
-              <w:instrText xml:space="preserve"> PAGEREF _Toc52293587 \h </w:instrText>
-            </w:r>
-            <w:r>
-              <w:rPr>
-                <w:b/>
-                <w:bCs/>
-                <w:noProof/>
-                <w:webHidden/>
-                <w:sz w:val="28"/>
-                <w:szCs w:val="24"/>
-              </w:rPr>
-            </w:r>
-            <w:r>
-              <w:rPr>
-                <w:b/>
-                <w:bCs/>
-                <w:noProof/>
-                <w:webHidden/>
-                <w:sz w:val="28"/>
-                <w:szCs w:val="24"/>
+                <w:webHidden/>
+              </w:rPr>
+              <w:instrText xml:space="preserve"> PAGEREF _Toc52535237 \h </w:instrText>
+            </w:r>
+            <w:r>
+              <w:rPr>
+                <w:webHidden/>
+              </w:rPr>
+            </w:r>
+            <w:r>
+              <w:rPr>
+                <w:webHidden/>
               </w:rPr>
               <w:fldChar w:fldCharType="separate"/>
             </w:r>
             <w:r>
               <w:rPr>
-                <w:b/>
-                <w:bCs/>
-                <w:noProof/>
-                <w:webHidden/>
-                <w:sz w:val="28"/>
-                <w:szCs w:val="24"/>
+                <w:webHidden/>
               </w:rPr>
               <w:t>8</w:t>
             </w:r>
             <w:r>
               <w:rPr>
-                <w:b/>
-                <w:bCs/>
-                <w:noProof/>
-                <w:webHidden/>
-                <w:sz w:val="28"/>
-                <w:szCs w:val="24"/>
+                <w:webHidden/>
               </w:rPr>
               <w:fldChar w:fldCharType="end"/>
             </w:r>
@@ -751,11 +614,12 @@
             <w:pStyle w:val="TOC2"/>
             <w:rPr>
               <w:rFonts w:asciiTheme="minorHAnsi" w:eastAsiaTheme="minorEastAsia" w:hAnsiTheme="minorHAnsi"/>
-              <w:sz w:val="24"/>
+              <w:sz w:val="22"/>
+              <w:szCs w:val="22"/>
               <w:lang w:eastAsia="en-SG"/>
             </w:rPr>
           </w:pPr>
-          <w:hyperlink w:anchor="_Toc52293588" w:history="1">
+          <w:hyperlink w:anchor="_Toc52535238" w:history="1">
             <w:r>
               <w:rPr>
                 <w:rStyle w:val="Hyperlink"/>
@@ -778,7 +642,7 @@
               <w:rPr>
                 <w:webHidden/>
               </w:rPr>
-              <w:instrText xml:space="preserve"> PAGEREF _Toc52293588 \h </w:instrText>
+              <w:instrText xml:space="preserve"> PAGEREF _Toc52535238 \h </w:instrText>
             </w:r>
             <w:r>
               <w:rPr>
@@ -810,11 +674,12 @@
             <w:pStyle w:val="TOC2"/>
             <w:rPr>
               <w:rFonts w:asciiTheme="minorHAnsi" w:eastAsiaTheme="minorEastAsia" w:hAnsiTheme="minorHAnsi"/>
-              <w:sz w:val="24"/>
+              <w:sz w:val="22"/>
+              <w:szCs w:val="22"/>
               <w:lang w:eastAsia="en-SG"/>
             </w:rPr>
           </w:pPr>
-          <w:hyperlink w:anchor="_Toc52293589" w:history="1">
+          <w:hyperlink w:anchor="_Toc52535239" w:history="1">
             <w:r>
               <w:rPr>
                 <w:rStyle w:val="Hyperlink"/>
@@ -837,7 +702,7 @@
               <w:rPr>
                 <w:webHidden/>
               </w:rPr>
-              <w:instrText xml:space="preserve"> PAGEREF _Toc52293589 \h </w:instrText>
+              <w:instrText xml:space="preserve"> PAGEREF _Toc52535239 \h </w:instrText>
             </w:r>
             <w:r>
               <w:rPr>
@@ -890,18 +755,20 @@
       <w:r>
         <w:br w:type="page"/>
       </w:r>
+      <w:bookmarkStart w:id="0" w:name="_GoBack"/>
+      <w:bookmarkEnd w:id="0"/>
     </w:p>
     <w:p>
       <w:pPr>
         <w:pStyle w:val="Heading1"/>
         <w:spacing w:before="0"/>
       </w:pPr>
-      <w:bookmarkStart w:id="0" w:name="_Toc52293580"/>
+      <w:bookmarkStart w:id="1" w:name="_Toc52535230"/>
       <w:r>
         <w:lastRenderedPageBreak/>
         <w:t>1. General Information</w:t>
       </w:r>
-      <w:bookmarkEnd w:id="0"/>
+      <w:bookmarkEnd w:id="1"/>
     </w:p>
     <w:p/>
     <w:p>
@@ -909,11 +776,11 @@
         <w:pStyle w:val="Heading2"/>
         <w:spacing w:before="0"/>
       </w:pPr>
-      <w:bookmarkStart w:id="1" w:name="_Toc52293581"/>
+      <w:bookmarkStart w:id="2" w:name="_Toc52535231"/>
       <w:r>
         <w:t>a) Project Overview</w:t>
       </w:r>
-      <w:bookmarkEnd w:id="1"/>
+      <w:bookmarkEnd w:id="2"/>
     </w:p>
     <w:p>
       <w:pPr>
@@ -976,20 +843,21 @@
       <w:pPr>
         <w:rPr>
           <w:rFonts w:eastAsia="Times New Roman" w:cs="Times New Roman"/>
-          <w:sz w:val="28"/>
-          <w:szCs w:val="28"/>
+          <w:color w:val="000000"/>
+          <w:szCs w:val="24"/>
           <w:lang w:eastAsia="zh-CN"/>
         </w:rPr>
       </w:pPr>
-      <w:r>
+    </w:p>
+    <w:p>
+      <w:pPr>
         <w:rPr>
           <w:rFonts w:eastAsia="Times New Roman" w:cs="Times New Roman"/>
           <w:color w:val="000000"/>
           <w:szCs w:val="24"/>
           <w:lang w:eastAsia="zh-CN"/>
         </w:rPr>
-        <w:t>As a medical app dedicated to patients having thyroid disease and clinicians who specialise in handling such illnesses, this app keeps track of patients by their thyroid readings using FT4 and TSH hormone values. Using these values</w:t>
-      </w:r>
+      </w:pPr>
       <w:r>
         <w:rPr>
           <w:rFonts w:eastAsia="Times New Roman" w:cs="Times New Roman"/>
@@ -997,7 +865,7 @@
           <w:szCs w:val="24"/>
           <w:lang w:eastAsia="zh-CN"/>
         </w:rPr>
-        <w:t xml:space="preserve"> and a patented and clinically validated algorithm</w:t>
+        <w:t>As a medical app dedicated to patients having thyroid disease and clinicians who specialise in handling such illnesses, this app keeps track of patients by their thyroid readings using FT4 and TSH hormone values. Using these values</w:t>
       </w:r>
       <w:r>
         <w:rPr>
@@ -1006,9 +874,8 @@
           <w:szCs w:val="24"/>
           <w:lang w:eastAsia="zh-CN"/>
         </w:rPr>
-        <w:t xml:space="preserve">, the app calculates the best optimal dosage chart which clinicians can use to prescribe better medication for their patients. Clinicians can further manage the patient info such as editing incorrect inputted FT4/TSH readings by the </w:t>
-      </w:r>
-      <w:proofErr w:type="gramStart"/>
+        <w:t xml:space="preserve"> and a patented and clinically validated algorithm</w:t>
+      </w:r>
       <w:r>
         <w:rPr>
           <w:rFonts w:eastAsia="Times New Roman" w:cs="Times New Roman"/>
@@ -1016,9 +883,9 @@
           <w:szCs w:val="24"/>
           <w:lang w:eastAsia="zh-CN"/>
         </w:rPr>
-        <w:t>patient, and</w:t>
-      </w:r>
-      <w:proofErr w:type="gramEnd"/>
+        <w:t xml:space="preserve">, the app calculates the best optimal dosage chart which clinicians can use to prescribe better medication for their patients. Clinicians can further manage the patient info such as editing incorrect inputted FT4/TSH readings by the </w:t>
+      </w:r>
+      <w:proofErr w:type="gramStart"/>
       <w:r>
         <w:rPr>
           <w:rFonts w:eastAsia="Times New Roman" w:cs="Times New Roman"/>
@@ -1026,8 +893,9 @@
           <w:szCs w:val="24"/>
           <w:lang w:eastAsia="zh-CN"/>
         </w:rPr>
-        <w:t xml:space="preserve"> assisting patients in identifying correct medication through images.</w:t>
-      </w:r>
+        <w:t>patient, and</w:t>
+      </w:r>
+      <w:proofErr w:type="gramEnd"/>
       <w:r>
         <w:rPr>
           <w:rFonts w:eastAsia="Times New Roman" w:cs="Times New Roman"/>
@@ -1035,27 +903,37 @@
           <w:szCs w:val="24"/>
           <w:lang w:eastAsia="zh-CN"/>
         </w:rPr>
-        <w:t xml:space="preserve"> In essence, this app aids in analysis and allows both groups of users to stay organised and be on track with the treatment progress</w:t>
-      </w:r>
-    </w:p>
-    <w:p>
-      <w:pPr>
+        <w:t xml:space="preserve"> assisting patients in identifying correct medication through images.</w:t>
+      </w:r>
+      <w:r>
         <w:rPr>
           <w:rFonts w:eastAsia="Times New Roman" w:cs="Times New Roman"/>
           <w:color w:val="000000"/>
           <w:szCs w:val="24"/>
           <w:lang w:eastAsia="zh-CN"/>
         </w:rPr>
-      </w:pPr>
-      <w:r>
+        <w:t xml:space="preserve"> </w:t>
+      </w:r>
+    </w:p>
+    <w:p>
+      <w:pPr>
         <w:rPr>
           <w:rFonts w:eastAsia="Times New Roman" w:cs="Times New Roman"/>
           <w:color w:val="000000"/>
           <w:szCs w:val="24"/>
           <w:lang w:eastAsia="zh-CN"/>
         </w:rPr>
-        <w:t>In addition</w:t>
-      </w:r>
+      </w:pPr>
+    </w:p>
+    <w:p>
+      <w:pPr>
+        <w:rPr>
+          <w:rFonts w:eastAsia="Times New Roman" w:cs="Times New Roman"/>
+          <w:sz w:val="28"/>
+          <w:szCs w:val="28"/>
+          <w:lang w:eastAsia="zh-CN"/>
+        </w:rPr>
+      </w:pPr>
       <w:r>
         <w:rPr>
           <w:rFonts w:eastAsia="Times New Roman" w:cs="Times New Roman"/>
@@ -1063,6 +941,34 @@
           <w:szCs w:val="24"/>
           <w:lang w:eastAsia="zh-CN"/>
         </w:rPr>
+        <w:t>In essence, this app aids in analysis and allows both groups of users to stay organised and be on track with the treatment progress</w:t>
+      </w:r>
+    </w:p>
+    <w:p>
+      <w:pPr>
+        <w:rPr>
+          <w:rFonts w:eastAsia="Times New Roman" w:cs="Times New Roman"/>
+          <w:color w:val="000000"/>
+          <w:szCs w:val="24"/>
+          <w:lang w:eastAsia="zh-CN"/>
+        </w:rPr>
+      </w:pPr>
+      <w:r>
+        <w:rPr>
+          <w:rFonts w:eastAsia="Times New Roman" w:cs="Times New Roman"/>
+          <w:color w:val="000000"/>
+          <w:szCs w:val="24"/>
+          <w:lang w:eastAsia="zh-CN"/>
+        </w:rPr>
+        <w:t>In addition</w:t>
+      </w:r>
+      <w:r>
+        <w:rPr>
+          <w:rFonts w:eastAsia="Times New Roman" w:cs="Times New Roman"/>
+          <w:color w:val="000000"/>
+          <w:szCs w:val="24"/>
+          <w:lang w:eastAsia="zh-CN"/>
+        </w:rPr>
         <w:t>, in the web app, besides patients and client users, there are admin users. The admins can manage the content and users of the website directly on the website itself. With this feature, the management of the website can be done without having to alternate to an external site.</w:t>
       </w:r>
     </w:p>
@@ -1072,11 +978,11 @@
         <w:pStyle w:val="Heading2"/>
         <w:spacing w:before="0"/>
       </w:pPr>
-      <w:bookmarkStart w:id="2" w:name="_Toc52293582"/>
+      <w:bookmarkStart w:id="3" w:name="_Toc52535232"/>
       <w:r>
         <w:t>b) Technologies Used</w:t>
       </w:r>
-      <w:bookmarkEnd w:id="2"/>
+      <w:bookmarkEnd w:id="3"/>
     </w:p>
     <w:p>
       <w:r>
@@ -1279,12 +1185,12 @@
         <w:pStyle w:val="Heading1"/>
         <w:spacing w:before="0"/>
       </w:pPr>
-      <w:bookmarkStart w:id="3" w:name="_Toc52293583"/>
+      <w:bookmarkStart w:id="4" w:name="_Toc52535233"/>
       <w:r>
         <w:lastRenderedPageBreak/>
         <w:t>2. Technical Details</w:t>
       </w:r>
-      <w:bookmarkEnd w:id="3"/>
+      <w:bookmarkEnd w:id="4"/>
       <w:r>
         <w:t xml:space="preserve"> </w:t>
       </w:r>
@@ -1295,11 +1201,11 @@
         <w:pStyle w:val="Heading2"/>
         <w:spacing w:before="0"/>
       </w:pPr>
-      <w:bookmarkStart w:id="4" w:name="_Toc52293584"/>
+      <w:bookmarkStart w:id="5" w:name="_Toc52535234"/>
       <w:r>
         <w:t>a) Types of Users</w:t>
       </w:r>
-      <w:bookmarkEnd w:id="4"/>
+      <w:bookmarkEnd w:id="5"/>
     </w:p>
     <w:p>
       <w:r>
@@ -1421,7 +1327,7 @@
         <w:pStyle w:val="Heading2"/>
         <w:spacing w:before="0"/>
       </w:pPr>
-      <w:bookmarkStart w:id="5" w:name="_Toc52293585"/>
+      <w:bookmarkStart w:id="6" w:name="_Toc52535235"/>
       <w:r>
         <w:lastRenderedPageBreak/>
         <w:t>b</w:t>
@@ -1429,7 +1335,7 @@
       <w:r>
         <w:t>) Pages and Components</w:t>
       </w:r>
-      <w:bookmarkEnd w:id="5"/>
+      <w:bookmarkEnd w:id="6"/>
     </w:p>
     <w:tbl>
       <w:tblPr>
@@ -2691,7 +2597,7 @@
         <w:pStyle w:val="Heading2"/>
         <w:spacing w:before="0"/>
       </w:pPr>
-      <w:bookmarkStart w:id="6" w:name="_Toc52293586"/>
+      <w:bookmarkStart w:id="7" w:name="_Toc52535236"/>
       <w:r>
         <w:rPr>
           <w:noProof/>
@@ -2839,7 +2745,7 @@
       <w:r>
         <w:t xml:space="preserve"> &amp; System Architecture</w:t>
       </w:r>
-      <w:bookmarkEnd w:id="6"/>
+      <w:bookmarkEnd w:id="7"/>
       <w:r>
         <w:br w:type="page"/>
       </w:r>
@@ -2849,12 +2755,12 @@
         <w:pStyle w:val="Heading1"/>
         <w:spacing w:before="0"/>
       </w:pPr>
-      <w:bookmarkStart w:id="7" w:name="_Toc52293587"/>
+      <w:bookmarkStart w:id="8" w:name="_Toc52535237"/>
       <w:r>
         <w:lastRenderedPageBreak/>
         <w:t>3. Miscellaneous</w:t>
       </w:r>
-      <w:bookmarkEnd w:id="7"/>
+      <w:bookmarkEnd w:id="8"/>
     </w:p>
     <w:p/>
     <w:p>
@@ -2862,11 +2768,11 @@
         <w:pStyle w:val="Heading2"/>
         <w:spacing w:before="0"/>
       </w:pPr>
-      <w:bookmarkStart w:id="8" w:name="_Toc52293588"/>
+      <w:bookmarkStart w:id="9" w:name="_Toc52535238"/>
       <w:r>
         <w:t>a) Participants Involved</w:t>
       </w:r>
-      <w:bookmarkEnd w:id="8"/>
+      <w:bookmarkEnd w:id="9"/>
     </w:p>
     <w:p>
       <w:r>
@@ -3066,11 +2972,11 @@
         <w:pStyle w:val="Heading2"/>
         <w:spacing w:before="0"/>
       </w:pPr>
-      <w:bookmarkStart w:id="9" w:name="_Toc52293589"/>
+      <w:bookmarkStart w:id="10" w:name="_Toc52535239"/>
       <w:r>
         <w:t>b) Project Credentials</w:t>
       </w:r>
-      <w:bookmarkEnd w:id="9"/>
+      <w:bookmarkEnd w:id="10"/>
     </w:p>
     <w:p>
       <w:r>
@@ -3245,8 +3151,6 @@
       <w:pPr>
         <w:jc w:val="both"/>
       </w:pPr>
-      <w:bookmarkStart w:id="10" w:name="_GoBack"/>
-      <w:bookmarkEnd w:id="10"/>
     </w:p>
     <w:p>
       <w:pPr>
@@ -5243,10 +5147,18 @@
     <w:autoRedefine/>
     <w:uiPriority w:val="39"/>
     <w:unhideWhenUsed/>
-    <w:rsid w:val="008B470E"/>
+    <w:rsid w:val="00C55368"/>
     <w:pPr>
+      <w:tabs>
+        <w:tab w:val="right" w:leader="dot" w:pos="9016"/>
+      </w:tabs>
       <w:spacing w:after="100"/>
     </w:pPr>
+    <w:rPr>
+      <w:b/>
+      <w:bCs/>
+      <w:noProof/>
+    </w:rPr>
   </w:style>
   <w:style w:type="paragraph" w:styleId="TOC2">
     <w:name w:val="toc 2"/>

</xml_diff>